<commit_message>
new elements in addResultsTable class
</commit_message>
<xml_diff>
--- a/TEMPLATES_DIRECTORY/Protokol_NEW.docx
+++ b/TEMPLATES_DIRECTORY/Protokol_NEW.docx
@@ -390,7 +390,7 @@
           <w:szCs w:val="24"/>
           <w:lang w:val="ru-RU"/>
         </w:rPr>
-        <w:t>$$request_date$$</w:t>
+        <w:t>$$protokol_date$$</w:t>
       </w:r>
       <w:r>
         <w:rPr>
@@ -1096,7 +1096,7 @@
           <w:b w:val="0"/>
           <w:szCs w:val="24"/>
         </w:rPr>
-        <w:t>$$request_date$$</w:t>
+        <w:t>$$protokol_date$$</w:t>
       </w:r>
       <w:r>
         <w:rPr>
@@ -1136,9 +1136,8 @@
     </w:p>
     <w:tbl>
       <w:tblPr>
-        <w:tblW w:w="10631" w:type="dxa"/>
+        <w:tblW w:w="10841" w:type="dxa"/>
         <w:tblCellSpacing w:w="20" w:type="dxa"/>
-        <w:tblInd w:w="305" w:type="dxa"/>
         <w:tblBorders>
           <w:top w:val="outset" w:sz="6" w:space="0" w:color="auto"/>
           <w:left w:val="outset" w:sz="6" w:space="0" w:color="auto"/>
@@ -1151,12 +1150,12 @@
         <w:tblLook w:val="01E0" w:firstRow="1" w:lastRow="1" w:firstColumn="1" w:lastColumn="1" w:noHBand="0" w:noVBand="0"/>
       </w:tblPr>
       <w:tblGrid>
-        <w:gridCol w:w="1051"/>
-        <w:gridCol w:w="1547"/>
-        <w:gridCol w:w="2380"/>
-        <w:gridCol w:w="2544"/>
-        <w:gridCol w:w="1349"/>
-        <w:gridCol w:w="1760"/>
+        <w:gridCol w:w="1140"/>
+        <w:gridCol w:w="1649"/>
+        <w:gridCol w:w="2437"/>
+        <w:gridCol w:w="2552"/>
+        <w:gridCol w:w="1397"/>
+        <w:gridCol w:w="1666"/>
       </w:tblGrid>
       <w:tr>
         <w:trPr>
@@ -1164,8 +1163,12 @@
         </w:trPr>
         <w:tc>
           <w:tcPr>
-            <w:tcW w:w="992" w:type="dxa"/>
+            <w:tcW w:w="1060" w:type="dxa"/>
             <w:shd w:val="clear" w:color="auto" w:fill="auto"/>
+            <w:tcMar>
+              <w:left w:w="28" w:type="dxa"/>
+              <w:right w:w="28" w:type="dxa"/>
+            </w:tcMar>
             <w:vAlign w:val="center"/>
           </w:tcPr>
           <w:p>
@@ -1188,8 +1191,12 @@
         </w:tc>
         <w:tc>
           <w:tcPr>
-            <w:tcW w:w="1508" w:type="dxa"/>
+            <w:tcW w:w="1579" w:type="dxa"/>
             <w:shd w:val="clear" w:color="auto" w:fill="auto"/>
+            <w:tcMar>
+              <w:left w:w="28" w:type="dxa"/>
+              <w:right w:w="28" w:type="dxa"/>
+            </w:tcMar>
             <w:vAlign w:val="center"/>
           </w:tcPr>
           <w:p>
@@ -1211,8 +1218,12 @@
         </w:tc>
         <w:tc>
           <w:tcPr>
-            <w:tcW w:w="2342" w:type="dxa"/>
+            <w:tcW w:w="2353" w:type="dxa"/>
             <w:shd w:val="clear" w:color="auto" w:fill="auto"/>
+            <w:tcMar>
+              <w:left w:w="28" w:type="dxa"/>
+              <w:right w:w="28" w:type="dxa"/>
+            </w:tcMar>
             <w:vAlign w:val="center"/>
           </w:tcPr>
           <w:p>
@@ -1235,8 +1246,12 @@
         </w:tc>
         <w:tc>
           <w:tcPr>
-            <w:tcW w:w="2506" w:type="dxa"/>
+            <w:tcW w:w="2466" w:type="dxa"/>
             <w:shd w:val="clear" w:color="auto" w:fill="auto"/>
+            <w:tcMar>
+              <w:left w:w="28" w:type="dxa"/>
+              <w:right w:w="28" w:type="dxa"/>
+            </w:tcMar>
             <w:vAlign w:val="center"/>
           </w:tcPr>
           <w:p>
@@ -1253,14 +1268,49 @@
                 <w:b/>
                 <w:lang w:val="bg-BG"/>
               </w:rPr>
-              <w:t>Резултати (стойност и неопределеност)</w:t>
+              <w:t xml:space="preserve">Резултати </w:t>
+            </w:r>
+          </w:p>
+          <w:p>
+            <w:pPr>
+              <w:snapToGrid w:val="0"/>
+              <w:jc w:val="center"/>
+              <w:rPr>
+                <w:b/>
+                <w:lang w:val="bg-BG"/>
+              </w:rPr>
+            </w:pPr>
+            <w:r>
+              <w:rPr>
+                <w:b/>
+                <w:lang w:val="bg-BG"/>
+              </w:rPr>
+              <w:t>(стойност и</w:t>
+            </w:r>
+            <w:r>
+              <w:rPr>
+                <w:b/>
+                <w:lang w:val="bg-BG"/>
+              </w:rPr>
+              <w:t xml:space="preserve"> разширена </w:t>
+            </w:r>
+            <w:r>
+              <w:rPr>
+                <w:b/>
+                <w:lang w:val="bg-BG"/>
+              </w:rPr>
+              <w:t xml:space="preserve"> неопределеност)</w:t>
             </w:r>
           </w:p>
         </w:tc>
         <w:tc>
           <w:tcPr>
-            <w:tcW w:w="1310" w:type="dxa"/>
+            <w:tcW w:w="1332" w:type="dxa"/>
             <w:shd w:val="clear" w:color="auto" w:fill="auto"/>
+            <w:tcMar>
+              <w:left w:w="28" w:type="dxa"/>
+              <w:right w:w="28" w:type="dxa"/>
+            </w:tcMar>
             <w:vAlign w:val="center"/>
           </w:tcPr>
           <w:p>
@@ -1283,8 +1333,12 @@
         </w:tc>
         <w:tc>
           <w:tcPr>
-            <w:tcW w:w="1701" w:type="dxa"/>
+            <w:tcW w:w="1576" w:type="dxa"/>
             <w:shd w:val="clear" w:color="auto" w:fill="auto"/>
+            <w:tcMar>
+              <w:left w:w="28" w:type="dxa"/>
+              <w:right w:w="28" w:type="dxa"/>
+            </w:tcMar>
             <w:vAlign w:val="center"/>
           </w:tcPr>
           <w:p>
@@ -1312,8 +1366,12 @@
         </w:trPr>
         <w:tc>
           <w:tcPr>
-            <w:tcW w:w="992" w:type="dxa"/>
+            <w:tcW w:w="1060" w:type="dxa"/>
             <w:shd w:val="clear" w:color="auto" w:fill="auto"/>
+            <w:tcMar>
+              <w:left w:w="28" w:type="dxa"/>
+              <w:right w:w="28" w:type="dxa"/>
+            </w:tcMar>
             <w:vAlign w:val="center"/>
           </w:tcPr>
           <w:p>
@@ -1321,147 +1379,57 @@
               <w:snapToGrid w:val="0"/>
               <w:jc w:val="center"/>
               <w:rPr>
-                <w:sz w:val="22"/>
-                <w:szCs w:val="22"/>
-                <w:lang w:val="en-US"/>
-              </w:rPr>
-            </w:pPr>
-            <w:r>
-              <w:rPr>
-                <w:sz w:val="22"/>
-                <w:szCs w:val="22"/>
-                <w:lang w:val="en-US"/>
-              </w:rPr>
-              <w:t>1</w:t>
-            </w:r>
+                <w:sz w:val="24"/>
+                <w:szCs w:val="24"/>
+              </w:rPr>
+            </w:pPr>
           </w:p>
         </w:tc>
         <w:tc>
           <w:tcPr>
-            <w:tcW w:w="1508" w:type="dxa"/>
+            <w:tcW w:w="1579" w:type="dxa"/>
             <w:shd w:val="clear" w:color="auto" w:fill="auto"/>
+            <w:tcMar>
+              <w:left w:w="28" w:type="dxa"/>
+              <w:right w:w="28" w:type="dxa"/>
+            </w:tcMar>
             <w:vAlign w:val="center"/>
           </w:tcPr>
           <w:p>
             <w:pPr>
               <w:jc w:val="center"/>
               <w:rPr>
-                <w:sz w:val="22"/>
-                <w:szCs w:val="22"/>
-                <w:lang w:val="en-US"/>
-              </w:rPr>
-            </w:pPr>
-            <w:r>
-              <w:rPr>
-                <w:sz w:val="22"/>
-                <w:szCs w:val="22"/>
-                <w:lang w:val="en-US"/>
-              </w:rPr>
-              <w:t>2</w:t>
-            </w:r>
+                <w:sz w:val="24"/>
+                <w:szCs w:val="24"/>
+              </w:rPr>
+            </w:pPr>
           </w:p>
         </w:tc>
         <w:tc>
           <w:tcPr>
-            <w:tcW w:w="2342" w:type="dxa"/>
+            <w:tcW w:w="1576" w:type="dxa"/>
+            <w:gridSpan w:val="4"/>
             <w:shd w:val="clear" w:color="auto" w:fill="auto"/>
+            <w:tcMar>
+              <w:left w:w="28" w:type="dxa"/>
+              <w:right w:w="28" w:type="dxa"/>
+            </w:tcMar>
             <w:vAlign w:val="center"/>
           </w:tcPr>
           <w:p>
             <w:pPr>
               <w:snapToGrid w:val="0"/>
-              <w:jc w:val="center"/>
-              <w:rPr>
-                <w:sz w:val="22"/>
-                <w:szCs w:val="22"/>
-                <w:lang w:val="en-US"/>
-              </w:rPr>
-            </w:pPr>
-            <w:r>
-              <w:rPr>
-                <w:sz w:val="22"/>
-                <w:szCs w:val="22"/>
-                <w:lang w:val="en-US"/>
-              </w:rPr>
-              <w:t>3</w:t>
-            </w:r>
-          </w:p>
-        </w:tc>
-        <w:tc>
-          <w:tcPr>
-            <w:tcW w:w="2506" w:type="dxa"/>
-            <w:shd w:val="clear" w:color="auto" w:fill="auto"/>
-            <w:vAlign w:val="center"/>
-          </w:tcPr>
-          <w:p>
-            <w:pPr>
-              <w:snapToGrid w:val="0"/>
-              <w:jc w:val="center"/>
-              <w:rPr>
-                <w:sz w:val="22"/>
-                <w:szCs w:val="22"/>
-                <w:lang w:val="en-US"/>
-              </w:rPr>
-            </w:pPr>
-            <w:r>
-              <w:rPr>
-                <w:sz w:val="22"/>
-                <w:szCs w:val="22"/>
-                <w:lang w:val="en-US"/>
-              </w:rPr>
-              <w:t>4</w:t>
-            </w:r>
-          </w:p>
-        </w:tc>
-        <w:tc>
-          <w:tcPr>
-            <w:tcW w:w="1310" w:type="dxa"/>
-            <w:shd w:val="clear" w:color="auto" w:fill="auto"/>
-            <w:vAlign w:val="center"/>
-          </w:tcPr>
-          <w:p>
-            <w:pPr>
-              <w:snapToGrid w:val="0"/>
-              <w:jc w:val="center"/>
-              <w:rPr>
-                <w:sz w:val="22"/>
-                <w:szCs w:val="22"/>
-                <w:lang w:val="en-US"/>
-              </w:rPr>
-            </w:pPr>
-            <w:r>
-              <w:rPr>
-                <w:sz w:val="22"/>
-                <w:szCs w:val="22"/>
-                <w:lang w:val="en-US"/>
-              </w:rPr>
-              <w:t>5</w:t>
-            </w:r>
-          </w:p>
-        </w:tc>
-        <w:tc>
-          <w:tcPr>
-            <w:tcW w:w="1701" w:type="dxa"/>
-            <w:shd w:val="clear" w:color="auto" w:fill="auto"/>
-            <w:vAlign w:val="center"/>
-          </w:tcPr>
-          <w:p>
-            <w:pPr>
-              <w:snapToGrid w:val="0"/>
-              <w:jc w:val="center"/>
-              <w:rPr>
-                <w:sz w:val="22"/>
-                <w:szCs w:val="22"/>
-                <w:lang w:val="en-US"/>
-              </w:rPr>
-            </w:pPr>
-            <w:r>
-              <w:rPr>
-                <w:sz w:val="22"/>
-                <w:szCs w:val="22"/>
-                <w:lang w:val="en-US"/>
-              </w:rPr>
-              <w:t>6</w:t>
+              <w:rPr>
+                <w:sz w:val="24"/>
+                <w:szCs w:val="24"/>
+              </w:rPr>
+            </w:pPr>
+            <w:r>
+              <w:rPr>
+                <w:sz w:val="24"/>
+                <w:szCs w:val="24"/>
+              </w:rPr>
+              <w:t>$$request_pokazarel$$</w:t>
             </w:r>
           </w:p>
         </w:tc>
@@ -1472,8 +1440,12 @@
         </w:trPr>
         <w:tc>
           <w:tcPr>
-            <w:tcW w:w="992" w:type="dxa"/>
+            <w:tcW w:w="1060" w:type="dxa"/>
             <w:shd w:val="clear" w:color="auto" w:fill="auto"/>
+            <w:tcMar>
+              <w:left w:w="28" w:type="dxa"/>
+              <w:right w:w="28" w:type="dxa"/>
+            </w:tcMar>
             <w:vAlign w:val="center"/>
           </w:tcPr>
           <w:p>
@@ -1497,8 +1469,12 @@
         </w:tc>
         <w:tc>
           <w:tcPr>
-            <w:tcW w:w="1508" w:type="dxa"/>
+            <w:tcW w:w="1579" w:type="dxa"/>
             <w:shd w:val="clear" w:color="auto" w:fill="auto"/>
+            <w:tcMar>
+              <w:left w:w="28" w:type="dxa"/>
+              <w:right w:w="28" w:type="dxa"/>
+            </w:tcMar>
             <w:vAlign w:val="center"/>
           </w:tcPr>
           <w:p>
@@ -1521,8 +1497,12 @@
         </w:tc>
         <w:tc>
           <w:tcPr>
-            <w:tcW w:w="2342" w:type="dxa"/>
+            <w:tcW w:w="2353" w:type="dxa"/>
             <w:shd w:val="clear" w:color="auto" w:fill="auto"/>
+            <w:tcMar>
+              <w:left w:w="28" w:type="dxa"/>
+              <w:right w:w="28" w:type="dxa"/>
+            </w:tcMar>
             <w:vAlign w:val="center"/>
           </w:tcPr>
           <w:p>
@@ -1572,8 +1552,12 @@
         </w:tc>
         <w:tc>
           <w:tcPr>
-            <w:tcW w:w="2506" w:type="dxa"/>
+            <w:tcW w:w="2466" w:type="dxa"/>
             <w:shd w:val="clear" w:color="auto" w:fill="auto"/>
+            <w:tcMar>
+              <w:left w:w="28" w:type="dxa"/>
+              <w:right w:w="28" w:type="dxa"/>
+            </w:tcMar>
             <w:vAlign w:val="center"/>
           </w:tcPr>
           <w:p>
@@ -1599,8 +1583,12 @@
         </w:tc>
         <w:tc>
           <w:tcPr>
-            <w:tcW w:w="1310" w:type="dxa"/>
+            <w:tcW w:w="1332" w:type="dxa"/>
             <w:shd w:val="clear" w:color="auto" w:fill="auto"/>
+            <w:tcMar>
+              <w:left w:w="28" w:type="dxa"/>
+              <w:right w:w="28" w:type="dxa"/>
+            </w:tcMar>
             <w:vAlign w:val="center"/>
           </w:tcPr>
           <w:p>
@@ -1624,8 +1612,12 @@
         </w:tc>
         <w:tc>
           <w:tcPr>
-            <w:tcW w:w="1701" w:type="dxa"/>
+            <w:tcW w:w="1576" w:type="dxa"/>
             <w:shd w:val="clear" w:color="auto" w:fill="auto"/>
+            <w:tcMar>
+              <w:left w:w="28" w:type="dxa"/>
+              <w:right w:w="28" w:type="dxa"/>
+            </w:tcMar>
             <w:vAlign w:val="center"/>
           </w:tcPr>
           <w:p>
@@ -1958,7 +1950,7 @@
                 <w:sz w:val="22"/>
                 <w:szCs w:val="22"/>
               </w:rPr>
-              <w:t>изискванията на т</w:t>
+              <w:t xml:space="preserve">изискванията на </w:t>
             </w:r>
             <w:r>
               <w:rPr>
@@ -1972,7 +1964,7 @@
                 <w:sz w:val="22"/>
                 <w:szCs w:val="22"/>
               </w:rPr>
-              <w:t xml:space="preserve">. </w:t>
+              <w:t xml:space="preserve">т. </w:t>
             </w:r>
             <w:r>
               <w:rPr>
@@ -2388,121 +2380,110 @@
 <w:ftr xmlns:wpc="http://schemas.microsoft.com/office/word/2010/wordprocessingCanvas" xmlns:mc="http://schemas.openxmlformats.org/markup-compatibility/2006" xmlns:o="urn:schemas-microsoft-com:office:office" xmlns:r="http://schemas.openxmlformats.org/officeDocument/2006/relationships" xmlns:m="http://schemas.openxmlformats.org/officeDocument/2006/math" xmlns:v="urn:schemas-microsoft-com:vml" xmlns:wp14="http://schemas.microsoft.com/office/word/2010/wordprocessingDrawing" xmlns:wp="http://schemas.openxmlformats.org/drawingml/2006/wordprocessingDrawing" xmlns:w10="urn:schemas-microsoft-com:office:word" xmlns:w="http://schemas.openxmlformats.org/wordprocessingml/2006/main" xmlns:w14="http://schemas.microsoft.com/office/word/2010/wordml" xmlns:wpg="http://schemas.microsoft.com/office/word/2010/wordprocessingGroup" xmlns:wpi="http://schemas.microsoft.com/office/word/2010/wordprocessingInk" xmlns:wne="http://schemas.microsoft.com/office/word/2006/wordml" xmlns:wps="http://schemas.microsoft.com/office/word/2010/wordprocessingShape" mc:Ignorable="w14 wp14">
   <w:p>
     <w:pPr>
+      <w:pStyle w:val="Footer"/>
       <w:jc w:val="right"/>
       <w:rPr>
-        <w:b/>
+        <w:sz w:val="24"/>
+        <w:szCs w:val="24"/>
         <w:lang w:val="bg-BG"/>
       </w:rPr>
     </w:pPr>
     <w:r>
       <w:rPr>
-        <w:b/>
+        <w:sz w:val="24"/>
+        <w:szCs w:val="24"/>
         <w:lang w:val="bg-BG"/>
       </w:rPr>
-      <w:t xml:space="preserve">Лист </w:t>
+      <w:t xml:space="preserve">Стр. </w:t>
     </w:r>
     <w:r>
       <w:rPr>
         <w:rStyle w:val="PageNumber"/>
-        <w:b/>
-        <w:sz w:val="22"/>
-        <w:szCs w:val="22"/>
+        <w:sz w:val="24"/>
+        <w:szCs w:val="24"/>
       </w:rPr>
       <w:fldChar w:fldCharType="begin"/>
     </w:r>
     <w:r>
       <w:rPr>
         <w:rStyle w:val="PageNumber"/>
-        <w:b/>
-        <w:sz w:val="22"/>
-        <w:szCs w:val="22"/>
+        <w:sz w:val="24"/>
+        <w:szCs w:val="24"/>
       </w:rPr>
       <w:instrText xml:space="preserve"> PAGE </w:instrText>
     </w:r>
     <w:r>
       <w:rPr>
         <w:rStyle w:val="PageNumber"/>
-        <w:b/>
-        <w:sz w:val="22"/>
-        <w:szCs w:val="22"/>
+        <w:sz w:val="24"/>
+        <w:szCs w:val="24"/>
       </w:rPr>
       <w:fldChar w:fldCharType="separate"/>
     </w:r>
     <w:r>
       <w:rPr>
         <w:rStyle w:val="PageNumber"/>
-        <w:b/>
         <w:noProof/>
-        <w:sz w:val="22"/>
-        <w:szCs w:val="22"/>
+        <w:sz w:val="24"/>
+        <w:szCs w:val="24"/>
       </w:rPr>
       <w:t>1</w:t>
     </w:r>
     <w:r>
       <w:rPr>
         <w:rStyle w:val="PageNumber"/>
-        <w:b/>
-        <w:sz w:val="22"/>
-        <w:szCs w:val="22"/>
+        <w:sz w:val="24"/>
+        <w:szCs w:val="24"/>
       </w:rPr>
       <w:fldChar w:fldCharType="end"/>
     </w:r>
-  </w:p>
-  <w:p>
-    <w:pPr>
-      <w:jc w:val="right"/>
-      <w:rPr>
-        <w:b/>
+    <w:r>
+      <w:rPr>
+        <w:rStyle w:val="PageNumber"/>
+        <w:sz w:val="24"/>
+        <w:szCs w:val="24"/>
         <w:lang w:val="bg-BG"/>
       </w:rPr>
-    </w:pPr>
-    <w:r>
-      <w:rPr>
-        <w:b/>
-        <w:lang w:val="bg-BG"/>
-      </w:rPr>
-      <w:t>Всичко лист</w:t>
+      <w:t>/</w:t>
     </w:r>
     <w:r>
       <w:rPr>
-        <w:b/>
-        <w:lang w:val="bg-BG"/>
-      </w:rPr>
-      <w:t xml:space="preserve">ове </w:t>
-    </w:r>
-    <w:r>
-      <w:rPr>
         <w:rStyle w:val="PageNumber"/>
-        <w:b/>
+        <w:sz w:val="24"/>
+        <w:szCs w:val="24"/>
       </w:rPr>
       <w:fldChar w:fldCharType="begin"/>
     </w:r>
     <w:r>
       <w:rPr>
         <w:rStyle w:val="PageNumber"/>
-        <w:b/>
+        <w:sz w:val="24"/>
+        <w:szCs w:val="24"/>
       </w:rPr>
       <w:instrText xml:space="preserve"> NUMPAGES </w:instrText>
     </w:r>
     <w:r>
       <w:rPr>
         <w:rStyle w:val="PageNumber"/>
-        <w:b/>
+        <w:sz w:val="24"/>
+        <w:szCs w:val="24"/>
       </w:rPr>
       <w:fldChar w:fldCharType="separate"/>
     </w:r>
     <w:r>
       <w:rPr>
         <w:rStyle w:val="PageNumber"/>
-        <w:b/>
         <w:noProof/>
-      </w:rPr>
-      <w:t>3</w:t>
+        <w:sz w:val="24"/>
+        <w:szCs w:val="24"/>
+      </w:rPr>
+      <w:t>1</w:t>
     </w:r>
     <w:r>
       <w:rPr>
         <w:rStyle w:val="PageNumber"/>
-        <w:b/>
+        <w:sz w:val="24"/>
+        <w:szCs w:val="24"/>
       </w:rPr>
       <w:fldChar w:fldCharType="end"/>
     </w:r>
@@ -2515,124 +2496,118 @@
 <w:ftr xmlns:wpc="http://schemas.microsoft.com/office/word/2010/wordprocessingCanvas" xmlns:mc="http://schemas.openxmlformats.org/markup-compatibility/2006" xmlns:o="urn:schemas-microsoft-com:office:office" xmlns:r="http://schemas.openxmlformats.org/officeDocument/2006/relationships" xmlns:m="http://schemas.openxmlformats.org/officeDocument/2006/math" xmlns:v="urn:schemas-microsoft-com:vml" xmlns:wp14="http://schemas.microsoft.com/office/word/2010/wordprocessingDrawing" xmlns:wp="http://schemas.openxmlformats.org/drawingml/2006/wordprocessingDrawing" xmlns:w10="urn:schemas-microsoft-com:office:word" xmlns:w="http://schemas.openxmlformats.org/wordprocessingml/2006/main" xmlns:w14="http://schemas.microsoft.com/office/word/2010/wordml" xmlns:wpg="http://schemas.microsoft.com/office/word/2010/wordprocessingGroup" xmlns:wpi="http://schemas.microsoft.com/office/word/2010/wordprocessingInk" xmlns:wne="http://schemas.microsoft.com/office/word/2006/wordml" xmlns:wps="http://schemas.microsoft.com/office/word/2010/wordprocessingShape" mc:Ignorable="w14 wp14">
   <w:p>
     <w:pPr>
+      <w:pStyle w:val="Footer"/>
       <w:jc w:val="right"/>
       <w:rPr>
-        <w:b/>
+        <w:sz w:val="24"/>
+        <w:szCs w:val="24"/>
         <w:lang w:val="bg-BG"/>
       </w:rPr>
     </w:pPr>
     <w:r>
       <w:rPr>
-        <w:b/>
+        <w:sz w:val="24"/>
+        <w:szCs w:val="24"/>
         <w:lang w:val="bg-BG"/>
       </w:rPr>
-      <w:t xml:space="preserve">Лист </w:t>
+      <w:t xml:space="preserve">Стр. </w:t>
     </w:r>
     <w:r>
       <w:rPr>
         <w:rStyle w:val="PageNumber"/>
-        <w:b/>
-        <w:sz w:val="22"/>
-        <w:szCs w:val="22"/>
+        <w:sz w:val="24"/>
+        <w:szCs w:val="24"/>
       </w:rPr>
       <w:fldChar w:fldCharType="begin"/>
     </w:r>
     <w:r>
       <w:rPr>
         <w:rStyle w:val="PageNumber"/>
-        <w:b/>
-        <w:sz w:val="22"/>
-        <w:szCs w:val="22"/>
+        <w:sz w:val="24"/>
+        <w:szCs w:val="24"/>
       </w:rPr>
       <w:instrText xml:space="preserve"> PAGE </w:instrText>
     </w:r>
     <w:r>
       <w:rPr>
         <w:rStyle w:val="PageNumber"/>
-        <w:b/>
-        <w:sz w:val="22"/>
-        <w:szCs w:val="22"/>
+        <w:sz w:val="24"/>
+        <w:szCs w:val="24"/>
       </w:rPr>
       <w:fldChar w:fldCharType="separate"/>
     </w:r>
     <w:r>
       <w:rPr>
         <w:rStyle w:val="PageNumber"/>
-        <w:b/>
         <w:noProof/>
-        <w:sz w:val="22"/>
-        <w:szCs w:val="22"/>
+        <w:sz w:val="24"/>
+        <w:szCs w:val="24"/>
       </w:rPr>
       <w:t>2</w:t>
     </w:r>
     <w:r>
       <w:rPr>
         <w:rStyle w:val="PageNumber"/>
-        <w:b/>
-        <w:sz w:val="22"/>
-        <w:szCs w:val="22"/>
+        <w:sz w:val="24"/>
+        <w:szCs w:val="24"/>
+      </w:rPr>
+      <w:fldChar w:fldCharType="end"/>
+    </w:r>
+    <w:r>
+      <w:rPr>
+        <w:rStyle w:val="PageNumber"/>
+        <w:sz w:val="24"/>
+        <w:szCs w:val="24"/>
+        <w:lang w:val="bg-BG"/>
+      </w:rPr>
+      <w:t>/</w:t>
+    </w:r>
+    <w:r>
+      <w:rPr>
+        <w:rStyle w:val="PageNumber"/>
+        <w:sz w:val="24"/>
+        <w:szCs w:val="24"/>
+      </w:rPr>
+      <w:fldChar w:fldCharType="begin"/>
+    </w:r>
+    <w:r>
+      <w:rPr>
+        <w:rStyle w:val="PageNumber"/>
+        <w:sz w:val="24"/>
+        <w:szCs w:val="24"/>
+      </w:rPr>
+      <w:instrText xml:space="preserve"> NUMPAGES </w:instrText>
+    </w:r>
+    <w:r>
+      <w:rPr>
+        <w:rStyle w:val="PageNumber"/>
+        <w:sz w:val="24"/>
+        <w:szCs w:val="24"/>
+      </w:rPr>
+      <w:fldChar w:fldCharType="separate"/>
+    </w:r>
+    <w:r>
+      <w:rPr>
+        <w:rStyle w:val="PageNumber"/>
+        <w:noProof/>
+        <w:sz w:val="24"/>
+        <w:szCs w:val="24"/>
+      </w:rPr>
+      <w:t>3</w:t>
+    </w:r>
+    <w:r>
+      <w:rPr>
+        <w:rStyle w:val="PageNumber"/>
+        <w:sz w:val="24"/>
+        <w:szCs w:val="24"/>
       </w:rPr>
       <w:fldChar w:fldCharType="end"/>
     </w:r>
   </w:p>
   <w:p>
     <w:pPr>
-      <w:jc w:val="right"/>
-      <w:rPr>
-        <w:b/>
-        <w:lang w:val="bg-BG"/>
-      </w:rPr>
+      <w:pStyle w:val="Footer"/>
     </w:pPr>
-    <w:r>
-      <w:rPr>
-        <w:b/>
-        <w:lang w:val="bg-BG"/>
-      </w:rPr>
-      <w:t>Всичко лист</w:t>
-    </w:r>
-    <w:r>
-      <w:rPr>
-        <w:b/>
-        <w:lang w:val="bg-BG"/>
-      </w:rPr>
-      <w:t xml:space="preserve">ове </w:t>
-    </w:r>
-    <w:r>
-      <w:rPr>
-        <w:rStyle w:val="PageNumber"/>
-        <w:b/>
-      </w:rPr>
-      <w:fldChar w:fldCharType="begin"/>
-    </w:r>
-    <w:r>
-      <w:rPr>
-        <w:rStyle w:val="PageNumber"/>
-        <w:b/>
-      </w:rPr>
-      <w:instrText xml:space="preserve"> NUMPAGES </w:instrText>
-    </w:r>
-    <w:r>
-      <w:rPr>
-        <w:rStyle w:val="PageNumber"/>
-        <w:b/>
-      </w:rPr>
-      <w:fldChar w:fldCharType="separate"/>
-    </w:r>
-    <w:r>
-      <w:rPr>
-        <w:rStyle w:val="PageNumber"/>
-        <w:b/>
-        <w:noProof/>
-      </w:rPr>
-      <w:t>3</w:t>
-    </w:r>
-    <w:r>
-      <w:rPr>
-        <w:rStyle w:val="PageNumber"/>
-        <w:b/>
-      </w:rPr>
-      <w:fldChar w:fldCharType="end"/>
-    </w:r>
   </w:p>
 </w:ftr>
 </file>
@@ -3296,6 +3271,23 @@
       </w:tblCellMar>
     </w:tblPr>
   </w:style>
+  <w:style w:type="paragraph" w:customStyle="1" w:styleId="Char2CharCharCharCharCharCharCharCharCharCharCharCharCharCharCharCharChar">
+    <w:name w:val="Char2 Char Char Char Char Char Char Char Char Char Char Char Char Char Char Char Char Char"/>
+    <w:basedOn w:val="Normal"/>
+    <w:rsid w:val="00DD6876"/>
+    <w:pPr>
+      <w:tabs>
+        <w:tab w:val="left" w:pos="709"/>
+      </w:tabs>
+      <w:suppressAutoHyphens w:val="0"/>
+    </w:pPr>
+    <w:rPr>
+      <w:rFonts w:ascii="Tahoma" w:hAnsi="Tahoma"/>
+      <w:sz w:val="24"/>
+      <w:szCs w:val="24"/>
+      <w:lang w:val="pl-PL" w:eastAsia="pl-PL"/>
+    </w:rPr>
+  </w:style>
 </w:styles>
 </file>
 
@@ -3734,6 +3726,23 @@
         <w:right w:w="108" w:type="dxa"/>
       </w:tblCellMar>
     </w:tblPr>
+  </w:style>
+  <w:style w:type="paragraph" w:customStyle="1" w:styleId="Char2CharCharCharCharCharCharCharCharCharCharCharCharCharCharCharCharChar">
+    <w:name w:val="Char2 Char Char Char Char Char Char Char Char Char Char Char Char Char Char Char Char Char"/>
+    <w:basedOn w:val="Normal"/>
+    <w:rsid w:val="00DD6876"/>
+    <w:pPr>
+      <w:tabs>
+        <w:tab w:val="left" w:pos="709"/>
+      </w:tabs>
+      <w:suppressAutoHyphens w:val="0"/>
+    </w:pPr>
+    <w:rPr>
+      <w:rFonts w:ascii="Tahoma" w:hAnsi="Tahoma"/>
+      <w:sz w:val="24"/>
+      <w:szCs w:val="24"/>
+      <w:lang w:val="pl-PL" w:eastAsia="pl-PL"/>
+    </w:rPr>
   </w:style>
 </w:styles>
 </file>

</xml_diff>

<commit_message>
news in addDobiv & addResults & createProtokol
</commit_message>
<xml_diff>
--- a/TEMPLATES_DIRECTORY/Protokol_NEW.docx
+++ b/TEMPLATES_DIRECTORY/Protokol_NEW.docx
@@ -4,15 +4,188 @@
   <w:body>
     <w:p>
       <w:pPr>
-        <w:jc w:val="right"/>
-        <w:rPr>
-          <w:sz w:val="24"/>
-          <w:szCs w:val="24"/>
-          <w:lang w:val="bg-BG"/>
+        <w:pStyle w:val="Heading2"/>
+        <w:rPr>
+          <w:sz w:val="28"/>
+          <w:szCs w:val="28"/>
         </w:rPr>
       </w:pPr>
       <w:bookmarkStart w:id="0" w:name="_GoBack"/>
       <w:bookmarkEnd w:id="0"/>
+      <w:r>
+        <w:rPr>
+          <w:sz w:val="28"/>
+          <w:szCs w:val="28"/>
+        </w:rPr>
+        <w:t>ДЪРЖАВНО ПРЕДПРИЯТИЕ “РАДИОАКТИВНИ ОТПАДЪЦИ”</w:t>
+      </w:r>
+    </w:p>
+    <w:p>
+      <w:pPr>
+        <w:pStyle w:val="Header"/>
+        <w:jc w:val="center"/>
+        <w:rPr>
+          <w:b/>
+          <w:sz w:val="24"/>
+          <w:szCs w:val="24"/>
+          <w:lang w:val="bg-BG"/>
+        </w:rPr>
+      </w:pPr>
+    </w:p>
+    <w:p>
+      <w:pPr>
+        <w:pStyle w:val="Header"/>
+        <w:jc w:val="center"/>
+        <w:rPr>
+          <w:b/>
+          <w:sz w:val="24"/>
+          <w:szCs w:val="24"/>
+          <w:lang w:val="bg-BG"/>
+        </w:rPr>
+      </w:pPr>
+    </w:p>
+    <w:p>
+      <w:pPr>
+        <w:pStyle w:val="Header"/>
+        <w:jc w:val="center"/>
+        <w:rPr>
+          <w:b/>
+          <w:sz w:val="24"/>
+          <w:szCs w:val="24"/>
+          <w:lang w:val="bg-BG"/>
+        </w:rPr>
+      </w:pPr>
+      <w:r>
+        <w:rPr>
+          <w:b/>
+          <w:sz w:val="24"/>
+          <w:szCs w:val="24"/>
+          <w:lang w:val="bg-BG"/>
+        </w:rPr>
+        <w:t>ЛАБОРАТОРИЯ ЗА ИЗПИТВАНЕ</w:t>
+      </w:r>
+    </w:p>
+    <w:p>
+      <w:pPr>
+        <w:pStyle w:val="Header"/>
+        <w:jc w:val="center"/>
+        <w:rPr>
+          <w:b/>
+          <w:sz w:val="24"/>
+          <w:szCs w:val="24"/>
+          <w:lang w:val="bg-BG"/>
+        </w:rPr>
+      </w:pPr>
+      <w:r>
+        <w:rPr>
+          <w:b/>
+          <w:sz w:val="24"/>
+          <w:szCs w:val="24"/>
+          <w:lang w:val="en-US"/>
+        </w:rPr>
+        <w:t>C</w:t>
+      </w:r>
+      <w:r>
+        <w:rPr>
+          <w:b/>
+          <w:sz w:val="24"/>
+          <w:szCs w:val="24"/>
+          <w:lang w:val="bg-BG"/>
+        </w:rPr>
+        <w:t>ЕКТОР “РАДИОХИМИЯ”</w:t>
+      </w:r>
+    </w:p>
+    <w:p>
+      <w:pPr>
+        <w:pStyle w:val="Header"/>
+        <w:jc w:val="center"/>
+        <w:rPr>
+          <w:b/>
+          <w:sz w:val="24"/>
+          <w:szCs w:val="24"/>
+          <w:lang w:val="bg-BG"/>
+        </w:rPr>
+      </w:pPr>
+      <w:r>
+        <w:rPr>
+          <w:b/>
+          <w:sz w:val="24"/>
+          <w:szCs w:val="24"/>
+          <w:lang w:val="bg-BG"/>
+        </w:rPr>
+        <w:t xml:space="preserve">ЛИ – РХ </w:t>
+      </w:r>
+    </w:p>
+    <w:p>
+      <w:pPr>
+        <w:pStyle w:val="Header"/>
+        <w:jc w:val="center"/>
+        <w:rPr>
+          <w:b/>
+          <w:sz w:val="24"/>
+          <w:szCs w:val="24"/>
+          <w:lang w:val="bg-BG"/>
+        </w:rPr>
+      </w:pPr>
+      <w:r>
+        <w:rPr>
+          <w:b/>
+          <w:sz w:val="24"/>
+          <w:szCs w:val="24"/>
+          <w:lang w:val="bg-BG"/>
+        </w:rPr>
+        <w:t>гр. Козлодуй</w:t>
+      </w:r>
+    </w:p>
+    <w:p>
+      <w:pPr>
+        <w:pStyle w:val="Header"/>
+        <w:jc w:val="center"/>
+        <w:rPr>
+          <w:b/>
+          <w:sz w:val="24"/>
+          <w:szCs w:val="24"/>
+          <w:lang w:val="it-IT"/>
+        </w:rPr>
+      </w:pPr>
+      <w:r>
+        <w:rPr>
+          <w:b/>
+          <w:sz w:val="24"/>
+          <w:szCs w:val="24"/>
+          <w:lang w:val="bg-BG"/>
+        </w:rPr>
+        <w:t xml:space="preserve">тел.: (0973) 7 24 01  </w:t>
+      </w:r>
+      <w:r>
+        <w:rPr>
+          <w:b/>
+          <w:sz w:val="24"/>
+          <w:szCs w:val="24"/>
+          <w:lang w:val="it-IT"/>
+        </w:rPr>
+        <w:t>e-mail: LI-RH_DPRAO@mail.bg</w:t>
+      </w:r>
+    </w:p>
+    <w:p>
+      <w:pPr>
+        <w:jc w:val="right"/>
+        <w:rPr>
+          <w:sz w:val="24"/>
+          <w:szCs w:val="24"/>
+          <w:lang w:val="bg-BG"/>
+        </w:rPr>
+      </w:pPr>
+    </w:p>
+    <w:p>
+      <w:pPr>
+        <w:jc w:val="right"/>
+        <w:rPr>
+          <w:sz w:val="24"/>
+          <w:szCs w:val="24"/>
+          <w:lang w:val="bg-BG"/>
+        </w:rPr>
+      </w:pPr>
       <w:r>
         <w:rPr>
           <w:sz w:val="24"/>
@@ -1020,28 +1193,6 @@
         </w:rPr>
         <w:br w:type="page"/>
       </w:r>
-    </w:p>
-    <w:p>
-      <w:pPr>
-        <w:rPr>
-          <w:b/>
-          <w:lang w:val="en-US"/>
-        </w:rPr>
-        <w:sectPr>
-          <w:headerReference w:type="default" r:id="rId7"/>
-          <w:footerReference w:type="default" r:id="rId8"/>
-          <w:headerReference w:type="first" r:id="rId9"/>
-          <w:footerReference w:type="first" r:id="rId10"/>
-          <w:footnotePr>
-            <w:pos w:val="beneathText"/>
-          </w:footnotePr>
-          <w:pgSz w:w="11905" w:h="16837" w:code="9"/>
-          <w:pgMar w:top="567" w:right="851" w:bottom="567" w:left="1418" w:header="567" w:footer="567" w:gutter="0"/>
-          <w:cols w:space="720"/>
-          <w:titlePg/>
-          <w:docGrid w:linePitch="360"/>
-        </w:sectPr>
-      </w:pPr>
     </w:p>
     <w:p>
       <w:pPr>
@@ -2320,8 +2471,8 @@
     </w:p>
     <w:p/>
     <w:sectPr>
-      <w:headerReference w:type="default" r:id="rId11"/>
-      <w:footerReference w:type="default" r:id="rId12"/>
+      <w:headerReference w:type="default" r:id="rId7"/>
+      <w:footerReference w:type="default" r:id="rId8"/>
       <w:footnotePr>
         <w:pos w:val="beneathText"/>
       </w:footnotePr>
@@ -2355,28 +2506,6 @@
 </file>
 
 <file path=word/footer1.xml><?xml version="1.0" encoding="utf-8"?>
-<w:ftr xmlns:wpc="http://schemas.microsoft.com/office/word/2010/wordprocessingCanvas" xmlns:mc="http://schemas.openxmlformats.org/markup-compatibility/2006" xmlns:o="urn:schemas-microsoft-com:office:office" xmlns:r="http://schemas.openxmlformats.org/officeDocument/2006/relationships" xmlns:m="http://schemas.openxmlformats.org/officeDocument/2006/math" xmlns:v="urn:schemas-microsoft-com:vml" xmlns:wp14="http://schemas.microsoft.com/office/word/2010/wordprocessingDrawing" xmlns:wp="http://schemas.openxmlformats.org/drawingml/2006/wordprocessingDrawing" xmlns:w10="urn:schemas-microsoft-com:office:word" xmlns:w="http://schemas.openxmlformats.org/wordprocessingml/2006/main" xmlns:w14="http://schemas.microsoft.com/office/word/2010/wordml" xmlns:wpg="http://schemas.microsoft.com/office/word/2010/wordprocessingGroup" xmlns:wpi="http://schemas.microsoft.com/office/word/2010/wordprocessingInk" xmlns:wne="http://schemas.microsoft.com/office/word/2006/wordml" xmlns:wps="http://schemas.microsoft.com/office/word/2010/wordprocessingShape" mc:Ignorable="w14 wp14">
-  <w:p>
-    <w:pPr>
-      <w:pStyle w:val="Footer"/>
-      <w:rPr>
-        <w:lang w:val="en-US"/>
-      </w:rPr>
-    </w:pPr>
-  </w:p>
-  <w:p>
-    <w:pPr>
-      <w:pStyle w:val="Footer"/>
-      <w:rPr>
-        <w:lang w:val="bg-BG"/>
-      </w:rPr>
-    </w:pPr>
-  </w:p>
-  <w:p/>
-</w:ftr>
-</file>
-
-<file path=word/footer2.xml><?xml version="1.0" encoding="utf-8"?>
 <w:ftr xmlns:wpc="http://schemas.microsoft.com/office/word/2010/wordprocessingCanvas" xmlns:mc="http://schemas.openxmlformats.org/markup-compatibility/2006" xmlns:o="urn:schemas-microsoft-com:office:office" xmlns:r="http://schemas.openxmlformats.org/officeDocument/2006/relationships" xmlns:m="http://schemas.openxmlformats.org/officeDocument/2006/math" xmlns:v="urn:schemas-microsoft-com:vml" xmlns:wp14="http://schemas.microsoft.com/office/word/2010/wordprocessingDrawing" xmlns:wp="http://schemas.openxmlformats.org/drawingml/2006/wordprocessingDrawing" xmlns:w10="urn:schemas-microsoft-com:office:word" xmlns:w="http://schemas.openxmlformats.org/wordprocessingml/2006/main" xmlns:w14="http://schemas.microsoft.com/office/word/2010/wordml" xmlns:wpg="http://schemas.microsoft.com/office/word/2010/wordprocessingGroup" xmlns:wpi="http://schemas.microsoft.com/office/word/2010/wordprocessingInk" xmlns:wne="http://schemas.microsoft.com/office/word/2006/wordml" xmlns:wps="http://schemas.microsoft.com/office/word/2010/wordprocessingShape" mc:Ignorable="w14 wp14">
   <w:p>
     <w:pPr>
@@ -2477,122 +2606,6 @@
         <w:sz w:val="24"/>
         <w:szCs w:val="24"/>
       </w:rPr>
-      <w:t>1</w:t>
-    </w:r>
-    <w:r>
-      <w:rPr>
-        <w:rStyle w:val="PageNumber"/>
-        <w:sz w:val="24"/>
-        <w:szCs w:val="24"/>
-      </w:rPr>
-      <w:fldChar w:fldCharType="end"/>
-    </w:r>
-  </w:p>
-  <w:p/>
-</w:ftr>
-</file>
-
-<file path=word/footer3.xml><?xml version="1.0" encoding="utf-8"?>
-<w:ftr xmlns:wpc="http://schemas.microsoft.com/office/word/2010/wordprocessingCanvas" xmlns:mc="http://schemas.openxmlformats.org/markup-compatibility/2006" xmlns:o="urn:schemas-microsoft-com:office:office" xmlns:r="http://schemas.openxmlformats.org/officeDocument/2006/relationships" xmlns:m="http://schemas.openxmlformats.org/officeDocument/2006/math" xmlns:v="urn:schemas-microsoft-com:vml" xmlns:wp14="http://schemas.microsoft.com/office/word/2010/wordprocessingDrawing" xmlns:wp="http://schemas.openxmlformats.org/drawingml/2006/wordprocessingDrawing" xmlns:w10="urn:schemas-microsoft-com:office:word" xmlns:w="http://schemas.openxmlformats.org/wordprocessingml/2006/main" xmlns:w14="http://schemas.microsoft.com/office/word/2010/wordml" xmlns:wpg="http://schemas.microsoft.com/office/word/2010/wordprocessingGroup" xmlns:wpi="http://schemas.microsoft.com/office/word/2010/wordprocessingInk" xmlns:wne="http://schemas.microsoft.com/office/word/2006/wordml" xmlns:wps="http://schemas.microsoft.com/office/word/2010/wordprocessingShape" mc:Ignorable="w14 wp14">
-  <w:p>
-    <w:pPr>
-      <w:pStyle w:val="Footer"/>
-      <w:jc w:val="right"/>
-      <w:rPr>
-        <w:sz w:val="24"/>
-        <w:szCs w:val="24"/>
-        <w:lang w:val="bg-BG"/>
-      </w:rPr>
-    </w:pPr>
-    <w:r>
-      <w:rPr>
-        <w:sz w:val="24"/>
-        <w:szCs w:val="24"/>
-        <w:lang w:val="bg-BG"/>
-      </w:rPr>
-      <w:t xml:space="preserve">Стр. </w:t>
-    </w:r>
-    <w:r>
-      <w:rPr>
-        <w:rStyle w:val="PageNumber"/>
-        <w:sz w:val="24"/>
-        <w:szCs w:val="24"/>
-      </w:rPr>
-      <w:fldChar w:fldCharType="begin"/>
-    </w:r>
-    <w:r>
-      <w:rPr>
-        <w:rStyle w:val="PageNumber"/>
-        <w:sz w:val="24"/>
-        <w:szCs w:val="24"/>
-      </w:rPr>
-      <w:instrText xml:space="preserve"> PAGE </w:instrText>
-    </w:r>
-    <w:r>
-      <w:rPr>
-        <w:rStyle w:val="PageNumber"/>
-        <w:sz w:val="24"/>
-        <w:szCs w:val="24"/>
-      </w:rPr>
-      <w:fldChar w:fldCharType="separate"/>
-    </w:r>
-    <w:r>
-      <w:rPr>
-        <w:rStyle w:val="PageNumber"/>
-        <w:noProof/>
-        <w:sz w:val="24"/>
-        <w:szCs w:val="24"/>
-      </w:rPr>
-      <w:t>2</w:t>
-    </w:r>
-    <w:r>
-      <w:rPr>
-        <w:rStyle w:val="PageNumber"/>
-        <w:sz w:val="24"/>
-        <w:szCs w:val="24"/>
-      </w:rPr>
-      <w:fldChar w:fldCharType="end"/>
-    </w:r>
-    <w:r>
-      <w:rPr>
-        <w:rStyle w:val="PageNumber"/>
-        <w:sz w:val="24"/>
-        <w:szCs w:val="24"/>
-        <w:lang w:val="bg-BG"/>
-      </w:rPr>
-      <w:t>/</w:t>
-    </w:r>
-    <w:r>
-      <w:rPr>
-        <w:rStyle w:val="PageNumber"/>
-        <w:sz w:val="24"/>
-        <w:szCs w:val="24"/>
-      </w:rPr>
-      <w:fldChar w:fldCharType="begin"/>
-    </w:r>
-    <w:r>
-      <w:rPr>
-        <w:rStyle w:val="PageNumber"/>
-        <w:sz w:val="24"/>
-        <w:szCs w:val="24"/>
-      </w:rPr>
-      <w:instrText xml:space="preserve"> NUMPAGES </w:instrText>
-    </w:r>
-    <w:r>
-      <w:rPr>
-        <w:rStyle w:val="PageNumber"/>
-        <w:sz w:val="24"/>
-        <w:szCs w:val="24"/>
-      </w:rPr>
-      <w:fldChar w:fldCharType="separate"/>
-    </w:r>
-    <w:r>
-      <w:rPr>
-        <w:rStyle w:val="PageNumber"/>
-        <w:noProof/>
-        <w:sz w:val="24"/>
-        <w:szCs w:val="24"/>
-      </w:rPr>
       <w:t>3</w:t>
     </w:r>
     <w:r>
@@ -2632,197 +2645,6 @@
 </file>
 
 <file path=word/header1.xml><?xml version="1.0" encoding="utf-8"?>
-<w:hdr xmlns:wpc="http://schemas.microsoft.com/office/word/2010/wordprocessingCanvas" xmlns:mc="http://schemas.openxmlformats.org/markup-compatibility/2006" xmlns:o="urn:schemas-microsoft-com:office:office" xmlns:r="http://schemas.openxmlformats.org/officeDocument/2006/relationships" xmlns:m="http://schemas.openxmlformats.org/officeDocument/2006/math" xmlns:v="urn:schemas-microsoft-com:vml" xmlns:wp14="http://schemas.microsoft.com/office/word/2010/wordprocessingDrawing" xmlns:wp="http://schemas.openxmlformats.org/drawingml/2006/wordprocessingDrawing" xmlns:w10="urn:schemas-microsoft-com:office:word" xmlns:w="http://schemas.openxmlformats.org/wordprocessingml/2006/main" xmlns:w14="http://schemas.microsoft.com/office/word/2010/wordml" xmlns:wpg="http://schemas.microsoft.com/office/word/2010/wordprocessingGroup" xmlns:wpi="http://schemas.microsoft.com/office/word/2010/wordprocessingInk" xmlns:wne="http://schemas.microsoft.com/office/word/2006/wordml" xmlns:wps="http://schemas.microsoft.com/office/word/2010/wordprocessingShape" mc:Ignorable="w14 wp14">
-  <w:p>
-    <w:pPr>
-      <w:pStyle w:val="Header"/>
-      <w:rPr>
-        <w:lang w:val="ru-RU"/>
-      </w:rPr>
-    </w:pPr>
-  </w:p>
-  <w:p>
-    <w:pPr>
-      <w:pStyle w:val="Header"/>
-      <w:rPr>
-        <w:lang w:val="bg-BG"/>
-      </w:rPr>
-    </w:pPr>
-  </w:p>
-  <w:p/>
-</w:hdr>
-</file>
-
-<file path=word/header2.xml><?xml version="1.0" encoding="utf-8"?>
-<w:hdr xmlns:wpc="http://schemas.microsoft.com/office/word/2010/wordprocessingCanvas" xmlns:mc="http://schemas.openxmlformats.org/markup-compatibility/2006" xmlns:o="urn:schemas-microsoft-com:office:office" xmlns:r="http://schemas.openxmlformats.org/officeDocument/2006/relationships" xmlns:m="http://schemas.openxmlformats.org/officeDocument/2006/math" xmlns:v="urn:schemas-microsoft-com:vml" xmlns:wp14="http://schemas.microsoft.com/office/word/2010/wordprocessingDrawing" xmlns:wp="http://schemas.openxmlformats.org/drawingml/2006/wordprocessingDrawing" xmlns:w10="urn:schemas-microsoft-com:office:word" xmlns:w="http://schemas.openxmlformats.org/wordprocessingml/2006/main" xmlns:w14="http://schemas.microsoft.com/office/word/2010/wordml" xmlns:wpg="http://schemas.microsoft.com/office/word/2010/wordprocessingGroup" xmlns:wpi="http://schemas.microsoft.com/office/word/2010/wordprocessingInk" xmlns:wne="http://schemas.microsoft.com/office/word/2006/wordml" xmlns:wps="http://schemas.microsoft.com/office/word/2010/wordprocessingShape" mc:Ignorable="w14 wp14">
-  <w:p>
-    <w:pPr>
-      <w:pStyle w:val="Heading2"/>
-      <w:rPr>
-        <w:sz w:val="28"/>
-        <w:szCs w:val="28"/>
-      </w:rPr>
-    </w:pPr>
-    <w:r>
-      <w:rPr>
-        <w:sz w:val="28"/>
-        <w:szCs w:val="28"/>
-      </w:rPr>
-      <w:t>ДЪРЖАВНО ПРЕДПРИЯТИЕ “РАДИОАКТИВНИ ОТПАДЪЦИ”</w:t>
-    </w:r>
-  </w:p>
-  <w:p>
-    <w:pPr>
-      <w:pStyle w:val="Header"/>
-      <w:jc w:val="center"/>
-      <w:rPr>
-        <w:b/>
-        <w:sz w:val="24"/>
-        <w:szCs w:val="24"/>
-        <w:lang w:val="bg-BG"/>
-      </w:rPr>
-    </w:pPr>
-  </w:p>
-  <w:p>
-    <w:pPr>
-      <w:pStyle w:val="Header"/>
-      <w:jc w:val="center"/>
-      <w:rPr>
-        <w:b/>
-        <w:sz w:val="24"/>
-        <w:szCs w:val="24"/>
-        <w:lang w:val="bg-BG"/>
-      </w:rPr>
-    </w:pPr>
-  </w:p>
-  <w:p>
-    <w:pPr>
-      <w:pStyle w:val="Header"/>
-      <w:jc w:val="center"/>
-      <w:rPr>
-        <w:b/>
-        <w:sz w:val="24"/>
-        <w:szCs w:val="24"/>
-        <w:lang w:val="bg-BG"/>
-      </w:rPr>
-    </w:pPr>
-    <w:r>
-      <w:rPr>
-        <w:b/>
-        <w:sz w:val="24"/>
-        <w:szCs w:val="24"/>
-        <w:lang w:val="bg-BG"/>
-      </w:rPr>
-      <w:t>ЛАБОРАТОРИЯ ЗА ИЗПИТВАНЕ</w:t>
-    </w:r>
-  </w:p>
-  <w:p>
-    <w:pPr>
-      <w:pStyle w:val="Header"/>
-      <w:jc w:val="center"/>
-      <w:rPr>
-        <w:b/>
-        <w:sz w:val="24"/>
-        <w:szCs w:val="24"/>
-        <w:lang w:val="bg-BG"/>
-      </w:rPr>
-    </w:pPr>
-    <w:r>
-      <w:rPr>
-        <w:b/>
-        <w:sz w:val="24"/>
-        <w:szCs w:val="24"/>
-        <w:lang w:val="en-US"/>
-      </w:rPr>
-      <w:t>C</w:t>
-    </w:r>
-    <w:r>
-      <w:rPr>
-        <w:b/>
-        <w:sz w:val="24"/>
-        <w:szCs w:val="24"/>
-        <w:lang w:val="bg-BG"/>
-      </w:rPr>
-      <w:t>ЕКТОР “РАДИОХИМИЯ”</w:t>
-    </w:r>
-  </w:p>
-  <w:p>
-    <w:pPr>
-      <w:pStyle w:val="Header"/>
-      <w:jc w:val="center"/>
-      <w:rPr>
-        <w:b/>
-        <w:sz w:val="24"/>
-        <w:szCs w:val="24"/>
-        <w:lang w:val="bg-BG"/>
-      </w:rPr>
-    </w:pPr>
-    <w:r>
-      <w:rPr>
-        <w:b/>
-        <w:sz w:val="24"/>
-        <w:szCs w:val="24"/>
-        <w:lang w:val="bg-BG"/>
-      </w:rPr>
-      <w:t xml:space="preserve">ЛИ – РХ </w:t>
-    </w:r>
-  </w:p>
-  <w:p>
-    <w:pPr>
-      <w:pStyle w:val="Header"/>
-      <w:jc w:val="center"/>
-      <w:rPr>
-        <w:b/>
-        <w:sz w:val="24"/>
-        <w:szCs w:val="24"/>
-        <w:lang w:val="bg-BG"/>
-      </w:rPr>
-    </w:pPr>
-    <w:r>
-      <w:rPr>
-        <w:b/>
-        <w:sz w:val="24"/>
-        <w:szCs w:val="24"/>
-        <w:lang w:val="bg-BG"/>
-      </w:rPr>
-      <w:t>гр. Козлодуй</w:t>
-    </w:r>
-  </w:p>
-  <w:p>
-    <w:pPr>
-      <w:pStyle w:val="Header"/>
-      <w:jc w:val="center"/>
-      <w:rPr>
-        <w:b/>
-        <w:sz w:val="24"/>
-        <w:szCs w:val="24"/>
-        <w:lang w:val="it-IT"/>
-      </w:rPr>
-    </w:pPr>
-    <w:r>
-      <w:rPr>
-        <w:b/>
-        <w:sz w:val="24"/>
-        <w:szCs w:val="24"/>
-        <w:lang w:val="bg-BG"/>
-      </w:rPr>
-      <w:t xml:space="preserve">тел.: (0973) 7 24 01  </w:t>
-    </w:r>
-    <w:r>
-      <w:rPr>
-        <w:b/>
-        <w:sz w:val="24"/>
-        <w:szCs w:val="24"/>
-        <w:lang w:val="it-IT"/>
-      </w:rPr>
-      <w:t>e-mail: LI-RH_DPRAO@mail.bg</w:t>
-    </w:r>
-  </w:p>
-  <w:p/>
-</w:hdr>
-</file>
-
-<file path=word/header3.xml><?xml version="1.0" encoding="utf-8"?>
 <w:hdr xmlns:wpc="http://schemas.microsoft.com/office/word/2010/wordprocessingCanvas" xmlns:mc="http://schemas.openxmlformats.org/markup-compatibility/2006" xmlns:o="urn:schemas-microsoft-com:office:office" xmlns:r="http://schemas.openxmlformats.org/officeDocument/2006/relationships" xmlns:m="http://schemas.openxmlformats.org/officeDocument/2006/math" xmlns:v="urn:schemas-microsoft-com:vml" xmlns:wp14="http://schemas.microsoft.com/office/word/2010/wordprocessingDrawing" xmlns:wp="http://schemas.openxmlformats.org/drawingml/2006/wordprocessingDrawing" xmlns:w10="urn:schemas-microsoft-com:office:word" xmlns:w="http://schemas.openxmlformats.org/wordprocessingml/2006/main" xmlns:w14="http://schemas.microsoft.com/office/word/2010/wordml" xmlns:wpg="http://schemas.microsoft.com/office/word/2010/wordprocessingGroup" xmlns:wpi="http://schemas.microsoft.com/office/word/2010/wordprocessingInk" xmlns:wne="http://schemas.microsoft.com/office/word/2006/wordml" xmlns:wps="http://schemas.microsoft.com/office/word/2010/wordprocessingShape" mc:Ignorable="w14 wp14">
   <w:p>
     <w:pPr>

</xml_diff>

<commit_message>
new addResults from DestruktAnaliz Excel File
</commit_message>
<xml_diff>
--- a/TEMPLATES_DIRECTORY/Protokol_NEW.docx
+++ b/TEMPLATES_DIRECTORY/Protokol_NEW.docx
@@ -176,16 +176,6 @@
           <w:lang w:val="bg-BG"/>
         </w:rPr>
       </w:pPr>
-    </w:p>
-    <w:p>
-      <w:pPr>
-        <w:jc w:val="right"/>
-        <w:rPr>
-          <w:sz w:val="24"/>
-          <w:szCs w:val="24"/>
-          <w:lang w:val="bg-BG"/>
-        </w:rPr>
-      </w:pPr>
       <w:r>
         <w:rPr>
           <w:sz w:val="24"/>
@@ -256,7 +246,8 @@
     <w:tbl>
       <w:tblPr>
         <w:tblStyle w:val="TableGrid"/>
-        <w:tblW w:w="0" w:type="auto"/>
+        <w:tblW w:w="10384" w:type="dxa"/>
+        <w:tblInd w:w="-113" w:type="dxa"/>
         <w:tblBorders>
           <w:top w:val="none" w:sz="0" w:space="0" w:color="auto"/>
           <w:left w:val="none" w:sz="0" w:space="0" w:color="auto"/>
@@ -268,8 +259,8 @@
         <w:tblLook w:val="04A0" w:firstRow="1" w:lastRow="0" w:firstColumn="1" w:lastColumn="0" w:noHBand="0" w:noVBand="1"/>
       </w:tblPr>
       <w:tblGrid>
-        <w:gridCol w:w="9554"/>
-        <w:gridCol w:w="270"/>
+        <w:gridCol w:w="9969"/>
+        <w:gridCol w:w="415"/>
       </w:tblGrid>
       <w:tr>
         <w:trPr>
@@ -278,7 +269,7 @@
         </w:trPr>
         <w:tc>
           <w:tcPr>
-            <w:tcW w:w="9554" w:type="dxa"/>
+            <w:tcW w:w="9969" w:type="dxa"/>
           </w:tcPr>
           <w:p>
             <w:pPr>
@@ -311,20 +302,68 @@
                 <w:sz w:val="24"/>
                 <w:lang w:val="bg-BG"/>
               </w:rPr>
-              <w:t xml:space="preserve"> рег. № 151 ЛИ / 2</w:t>
+              <w:t xml:space="preserve"> рег. № </w:t>
             </w:r>
             <w:r>
               <w:rPr>
                 <w:b/>
                 <w:sz w:val="24"/>
+                <w:lang w:val="en-US"/>
+              </w:rPr>
+              <w:t>29</w:t>
+            </w:r>
+            <w:r>
+              <w:rPr>
+                <w:b/>
+                <w:sz w:val="24"/>
+                <w:lang w:val="bg-BG"/>
+              </w:rPr>
+              <w:t>1 ЛИ</w:t>
+            </w:r>
+            <w:r>
+              <w:rPr>
+                <w:b/>
+                <w:sz w:val="24"/>
                 <w:lang w:val="ru-RU"/>
               </w:rPr>
+              <w:t xml:space="preserve"> </w:t>
+            </w:r>
+            <w:r>
+              <w:rPr>
+                <w:b/>
+                <w:sz w:val="24"/>
+                <w:lang w:val="bg-BG"/>
+              </w:rPr>
+              <w:t>/</w:t>
+            </w:r>
+            <w:r>
+              <w:rPr>
+                <w:b/>
+                <w:sz w:val="24"/>
+                <w:lang w:val="ru-RU"/>
+              </w:rPr>
+              <w:t xml:space="preserve"> </w:t>
+            </w:r>
+            <w:r>
+              <w:rPr>
+                <w:b/>
+                <w:sz w:val="24"/>
+                <w:lang w:val="ru-RU"/>
+              </w:rPr>
               <w:t>3</w:t>
             </w:r>
             <w:r>
               <w:rPr>
                 <w:b/>
                 <w:sz w:val="24"/>
+                <w:lang w:val="en-US"/>
+              </w:rPr>
+              <w:t>1</w:t>
+            </w:r>
+            <w:r>
+              <w:rPr>
+                <w:b/>
+                <w:sz w:val="24"/>
                 <w:lang w:val="bg-BG"/>
               </w:rPr>
               <w:t>.0</w:t>
@@ -349,13 +388,71 @@
               <w:rPr>
                 <w:b/>
                 <w:sz w:val="24"/>
+                <w:lang w:val="en-US"/>
+              </w:rPr>
+              <w:t>9</w:t>
+            </w:r>
+            <w:r>
+              <w:rPr>
+                <w:b/>
+                <w:sz w:val="24"/>
+                <w:lang w:val="bg-BG"/>
+              </w:rPr>
+              <w:t>г.</w:t>
+            </w:r>
+          </w:p>
+          <w:p>
+            <w:pPr>
+              <w:jc w:val="center"/>
+              <w:rPr>
+                <w:sz w:val="24"/>
+                <w:lang w:val="bg-BG"/>
+              </w:rPr>
+            </w:pPr>
+            <w:r>
+              <w:rPr>
+                <w:sz w:val="24"/>
+                <w:lang w:val="bg-BG"/>
+              </w:rPr>
+              <w:t>валиден до 3</w:t>
+            </w:r>
+            <w:r>
+              <w:rPr>
+                <w:sz w:val="24"/>
+                <w:lang w:val="en-US"/>
+              </w:rPr>
+              <w:t>1</w:t>
+            </w:r>
+            <w:r>
+              <w:rPr>
+                <w:sz w:val="24"/>
+                <w:lang w:val="bg-BG"/>
+              </w:rPr>
+              <w:t>.0</w:t>
+            </w:r>
+            <w:r>
+              <w:rPr>
+                <w:sz w:val="24"/>
                 <w:lang w:val="ru-RU"/>
               </w:rPr>
-              <w:t>5</w:t>
-            </w:r>
-            <w:r>
-              <w:rPr>
-                <w:b/>
+              <w:t>7</w:t>
+            </w:r>
+            <w:r>
+              <w:rPr>
+                <w:sz w:val="24"/>
+                <w:lang w:val="bg-BG"/>
+              </w:rPr>
+              <w:t>.20</w:t>
+            </w:r>
+            <w:r>
+              <w:rPr>
+                <w:sz w:val="24"/>
+                <w:lang w:val="en-US"/>
+              </w:rPr>
+              <w:t>23</w:t>
+            </w:r>
+            <w:r>
+              <w:rPr>
                 <w:sz w:val="24"/>
                 <w:lang w:val="bg-BG"/>
               </w:rPr>
@@ -375,71 +472,20 @@
                 <w:sz w:val="24"/>
                 <w:lang w:val="bg-BG"/>
               </w:rPr>
-              <w:t xml:space="preserve">валиден до </w:t>
-            </w:r>
-            <w:r>
-              <w:rPr>
-                <w:sz w:val="24"/>
-                <w:lang w:val="ru-RU"/>
-              </w:rPr>
-              <w:t>2</w:t>
-            </w:r>
-            <w:r>
-              <w:rPr>
-                <w:sz w:val="24"/>
-                <w:lang w:val="bg-BG"/>
-              </w:rPr>
-              <w:t>3.0</w:t>
-            </w:r>
-            <w:r>
-              <w:rPr>
-                <w:sz w:val="24"/>
-                <w:lang w:val="ru-RU"/>
-              </w:rPr>
-              <w:t>7</w:t>
-            </w:r>
-            <w:r>
-              <w:rPr>
-                <w:sz w:val="24"/>
-                <w:lang w:val="bg-BG"/>
-              </w:rPr>
-              <w:t>.201</w:t>
-            </w:r>
-            <w:r>
-              <w:rPr>
-                <w:sz w:val="24"/>
-                <w:lang w:val="ru-RU"/>
-              </w:rPr>
-              <w:t>9</w:t>
-            </w:r>
-            <w:r>
-              <w:rPr>
-                <w:sz w:val="24"/>
-                <w:lang w:val="bg-BG"/>
-              </w:rPr>
-              <w:t>г.</w:t>
-            </w:r>
-          </w:p>
-          <w:p>
-            <w:pPr>
-              <w:jc w:val="center"/>
-              <w:rPr>
-                <w:sz w:val="24"/>
-                <w:lang w:val="ru-RU"/>
-              </w:rPr>
-            </w:pPr>
-            <w:r>
-              <w:rPr>
-                <w:sz w:val="24"/>
-                <w:lang w:val="bg-BG"/>
-              </w:rPr>
-              <w:t>издаден от ИА БСА съгласно изискванията на стандарт БДС EN ISO/IEC 17025:2006</w:t>
-            </w:r>
-          </w:p>
-        </w:tc>
-        <w:tc>
-          <w:tcPr>
-            <w:tcW w:w="270" w:type="dxa"/>
+              <w:t>издаден от ИА БСА съгласно изискванията на стандарт БДС EN ISO/IEC 17025:20</w:t>
+            </w:r>
+            <w:r>
+              <w:rPr>
+                <w:sz w:val="24"/>
+                <w:lang w:val="en-US"/>
+              </w:rPr>
+              <w:t>18</w:t>
+            </w:r>
+          </w:p>
+        </w:tc>
+        <w:tc>
+          <w:tcPr>
+            <w:tcW w:w="415" w:type="dxa"/>
             <w:textDirection w:val="tbRl"/>
           </w:tcPr>
           <w:p>
@@ -472,28 +518,6 @@
         <w:jc w:val="center"/>
         <w:rPr>
           <w:b/>
-          <w:sz w:val="24"/>
-          <w:lang w:val="bg-BG"/>
-        </w:rPr>
-      </w:pPr>
-    </w:p>
-    <w:p>
-      <w:pPr>
-        <w:spacing w:line="360" w:lineRule="auto"/>
-        <w:jc w:val="center"/>
-        <w:rPr>
-          <w:b/>
-          <w:sz w:val="24"/>
-          <w:lang w:val="bg-BG"/>
-        </w:rPr>
-      </w:pPr>
-    </w:p>
-    <w:p>
-      <w:pPr>
-        <w:spacing w:line="360" w:lineRule="auto"/>
-        <w:jc w:val="center"/>
-        <w:rPr>
-          <w:b/>
           <w:caps/>
           <w:sz w:val="24"/>
           <w:lang w:val="bg-BG"/>
@@ -571,6 +595,16 @@
         </w:rPr>
         <w:t>г.</w:t>
       </w:r>
+    </w:p>
+    <w:p>
+      <w:pPr>
+        <w:pStyle w:val="Subtitle"/>
+        <w:rPr>
+          <w:sz w:val="16"/>
+          <w:szCs w:val="16"/>
+          <w:lang w:val="bg-BG"/>
+        </w:rPr>
+      </w:pPr>
     </w:p>
     <w:tbl>
       <w:tblPr>
@@ -1123,6 +1157,11 @@
     </w:p>
     <w:p>
       <w:pPr>
+        <w:pStyle w:val="BodyText"/>
+      </w:pPr>
+    </w:p>
+    <w:p>
+      <w:pPr>
         <w:ind w:left="4253"/>
         <w:jc w:val="both"/>
         <w:rPr>
@@ -1185,6 +1224,18 @@
           <w:b/>
           <w:lang w:val="en-US"/>
         </w:rPr>
+        <w:sectPr>
+          <w:headerReference w:type="default" r:id="rId7"/>
+          <w:footerReference w:type="default" r:id="rId8"/>
+          <w:footnotePr>
+            <w:pos w:val="beneathText"/>
+          </w:footnotePr>
+          <w:type w:val="continuous"/>
+          <w:pgSz w:w="11905" w:h="16837" w:code="9"/>
+          <w:pgMar w:top="567" w:right="851" w:bottom="567" w:left="1418" w:header="567" w:footer="567" w:gutter="0"/>
+          <w:cols w:space="720"/>
+          <w:docGrid w:linePitch="360"/>
+        </w:sectPr>
       </w:pPr>
       <w:r>
         <w:rPr>
@@ -1800,7 +1851,7 @@
     <w:p>
       <w:pPr>
         <w:pStyle w:val="BodyText"/>
-        <w:ind w:firstLine="720"/>
+        <w:ind w:firstLine="567"/>
         <w:rPr>
           <w:sz w:val="22"/>
           <w:szCs w:val="22"/>
@@ -1819,7 +1870,7 @@
     <w:p>
       <w:pPr>
         <w:pStyle w:val="BodyText"/>
-        <w:ind w:firstLine="720"/>
+        <w:ind w:firstLine="567"/>
         <w:rPr>
           <w:rFonts w:cs="Lucidasans"/>
           <w:b/>
@@ -1840,7 +1891,7 @@
     <w:p>
       <w:pPr>
         <w:pStyle w:val="BodyText"/>
-        <w:ind w:left="720"/>
+        <w:ind w:left="567"/>
         <w:rPr>
           <w:sz w:val="22"/>
           <w:szCs w:val="22"/>
@@ -2471,8 +2522,6 @@
     </w:p>
     <w:p/>
     <w:sectPr>
-      <w:headerReference w:type="default" r:id="rId7"/>
-      <w:footerReference w:type="default" r:id="rId8"/>
       <w:footnotePr>
         <w:pos w:val="beneathText"/>
       </w:footnotePr>

</xml_diff>

<commit_message>
new Class for read gamma cal reports
</commit_message>
<xml_diff>
--- a/TEMPLATES_DIRECTORY/Protokol_NEW.docx
+++ b/TEMPLATES_DIRECTORY/Protokol_NEW.docx
@@ -162,8 +162,19 @@
           <w:szCs w:val="24"/>
           <w:lang w:val="it-IT"/>
         </w:rPr>
-        <w:t>e-mail: LI-RH_DPRAO@mail.bg</w:t>
-      </w:r>
+        <w:t xml:space="preserve">e-mail: </w:t>
+      </w:r>
+      <w:r>
+        <w:rPr>
+          <w:b/>
+          <w:sz w:val="24"/>
+          <w:szCs w:val="24"/>
+          <w:lang w:val="it-IT"/>
+        </w:rPr>
+        <w:t>Galina.Neshovska@ie.dprao.bg</w:t>
+      </w:r>
+      <w:bookmarkStart w:id="0" w:name="_GoBack"/>
+      <w:bookmarkEnd w:id="0"/>
     </w:p>
     <w:p>
       <w:pPr>
@@ -506,7 +517,6 @@
               </w:rPr>
               <w:t>$$sert$$</w:t>
             </w:r>
-            <w:proofErr w:type="spellEnd"/>
           </w:p>
         </w:tc>
       </w:tr>
@@ -676,7 +686,6 @@
               </w:rPr>
               <w:t>$$izpitvan_produkt$$</w:t>
             </w:r>
-            <w:proofErr w:type="spellEnd"/>
           </w:p>
         </w:tc>
       </w:tr>
@@ -733,7 +742,6 @@
               </w:rPr>
               <w:t>$$zaqvitel$$</w:t>
             </w:r>
-            <w:proofErr w:type="spellEnd"/>
           </w:p>
         </w:tc>
       </w:tr>
@@ -789,7 +797,6 @@
               </w:rPr>
               <w:t>$$obekt_na_izpitvane_protokol$$</w:t>
             </w:r>
-            <w:proofErr w:type="spellEnd"/>
           </w:p>
         </w:tc>
       </w:tr>
@@ -845,7 +852,6 @@
               </w:rPr>
               <w:t>$$date_time_reception$$</w:t>
             </w:r>
-            <w:proofErr w:type="spellEnd"/>
           </w:p>
         </w:tc>
       </w:tr>
@@ -902,7 +908,6 @@
               </w:rPr>
               <w:t>$$description_sample_group_protokol$$</w:t>
             </w:r>
-            <w:proofErr w:type="spellEnd"/>
           </w:p>
           <w:p>
             <w:pPr>
@@ -921,7 +926,6 @@
               </w:rPr>
               <w:t>$$description_sample_protokol$$</w:t>
             </w:r>
-            <w:proofErr w:type="spellEnd"/>
           </w:p>
         </w:tc>
       </w:tr>
@@ -1037,7 +1041,6 @@
               </w:rPr>
               <w:t>$$date_time_request$$</w:t>
             </w:r>
-            <w:proofErr w:type="spellEnd"/>
           </w:p>
         </w:tc>
       </w:tr>
@@ -1146,7 +1149,6 @@
               </w:rPr>
               <w:t>$$dopalnenia$$</w:t>
             </w:r>
-            <w:proofErr w:type="spellEnd"/>
           </w:p>
         </w:tc>
       </w:tr>
@@ -1286,7 +1288,6 @@
         </w:rPr>
         <w:t>$$request_code$$</w:t>
       </w:r>
-      <w:proofErr w:type="spellEnd"/>
       <w:r>
         <w:rPr>
           <w:b w:val="0"/>
@@ -1315,7 +1316,6 @@
         </w:rPr>
         <w:t>г</w:t>
       </w:r>
-      <w:proofErr w:type="spellEnd"/>
       <w:r>
         <w:rPr>
           <w:b w:val="0"/>
@@ -1842,7 +1842,6 @@
               </w:rPr>
               <w:t>$$value$$</w:t>
             </w:r>
-            <w:proofErr w:type="spellEnd"/>
           </w:p>
         </w:tc>
         <w:tc>
@@ -1909,8 +1908,6 @@
       <w:pPr>
         <w:pStyle w:val="BodyText"/>
       </w:pPr>
-      <w:bookmarkStart w:id="0" w:name="_GoBack"/>
-      <w:bookmarkEnd w:id="0"/>
     </w:p>
     <w:p>
       <w:pPr>
@@ -1951,7 +1948,6 @@
         </w:rPr>
         <w:t>$$zab$$</w:t>
       </w:r>
-      <w:proofErr w:type="spellEnd"/>
     </w:p>
     <w:p>
       <w:pPr>
@@ -1970,7 +1966,6 @@
         </w:rPr>
         <w:t>$$sample_code$$</w:t>
       </w:r>
-      <w:proofErr w:type="spellEnd"/>
       <w:r>
         <w:rPr>
           <w:sz w:val="22"/>
@@ -2002,7 +1997,6 @@
         </w:rPr>
         <w:t>$$n_nucl$$</w:t>
       </w:r>
-      <w:proofErr w:type="spellEnd"/>
       <w:r>
         <w:rPr>
           <w:rFonts w:cs="Lucidasans"/>
@@ -2020,7 +2014,6 @@
         </w:rPr>
         <w:t>$$c_nucl$$</w:t>
       </w:r>
-      <w:proofErr w:type="spellEnd"/>
       <w:r>
         <w:rPr>
           <w:sz w:val="22"/>
@@ -2058,7 +2051,6 @@
         </w:rPr>
         <w:t>$$razmernost$$</w:t>
       </w:r>
-      <w:proofErr w:type="spellEnd"/>
     </w:p>
     <w:p>
       <w:pPr>
@@ -2683,7 +2675,7 @@
         <w:sz w:val="24"/>
         <w:szCs w:val="24"/>
       </w:rPr>
-      <w:t>2</w:t>
+      <w:t>1</w:t>
     </w:r>
     <w:r>
       <w:rPr>

</xml_diff>

<commit_message>
new version of list protocols from directories and subdirectories
</commit_message>
<xml_diff>
--- a/TEMPLATES_DIRECTORY/Protokol_NEW.docx
+++ b/TEMPLATES_DIRECTORY/Protokol_NEW.docx
@@ -81,16 +81,7 @@
           <w:szCs w:val="24"/>
           <w:lang w:val="en-US"/>
         </w:rPr>
-        <w:t>C</w:t>
-      </w:r>
-      <w:r>
-        <w:rPr>
-          <w:b/>
-          <w:sz w:val="24"/>
-          <w:szCs w:val="24"/>
-          <w:lang w:val="bg-BG"/>
-        </w:rPr>
-        <w:t>ЕКТОР “РАДИОХИМИЯ”</w:t>
+        <w:t>CЕКТОР “РАДИОХИМИЯ”</w:t>
       </w:r>
     </w:p>
     <w:p>
@@ -153,28 +144,8 @@
           <w:szCs w:val="24"/>
           <w:lang w:val="bg-BG"/>
         </w:rPr>
-        <w:t xml:space="preserve">тел.: (0973) 7 24 01  </w:t>
-      </w:r>
-      <w:r>
-        <w:rPr>
-          <w:b/>
-          <w:sz w:val="24"/>
-          <w:szCs w:val="24"/>
-          <w:lang w:val="it-IT"/>
-        </w:rPr>
-        <w:t xml:space="preserve">e-mail: </w:t>
-      </w:r>
-      <w:r>
-        <w:rPr>
-          <w:b/>
-          <w:sz w:val="24"/>
-          <w:szCs w:val="24"/>
-          <w:lang w:val="it-IT"/>
-        </w:rPr>
-        <w:t>Galina.Neshovska@ie.dprao.bg</w:t>
-      </w:r>
-      <w:bookmarkStart w:id="0" w:name="_GoBack"/>
-      <w:bookmarkEnd w:id="0"/>
+        <w:t>тел.: (0973) 7 24 01  Galina.Neshovska@ie.dprao.bg</w:t>
+      </w:r>
     </w:p>
     <w:p>
       <w:pPr>
@@ -191,55 +162,7 @@
           <w:szCs w:val="24"/>
           <w:lang w:val="bg-BG"/>
         </w:rPr>
-        <w:t xml:space="preserve">Ф </w:t>
-      </w:r>
-      <w:r>
-        <w:rPr>
-          <w:sz w:val="24"/>
-          <w:szCs w:val="24"/>
-          <w:lang w:val="bg-BG"/>
-        </w:rPr>
-        <w:t>7</w:t>
-      </w:r>
-      <w:r>
-        <w:rPr>
-          <w:sz w:val="24"/>
-          <w:szCs w:val="24"/>
-          <w:lang w:val="bg-BG"/>
-        </w:rPr>
-        <w:t>0</w:t>
-      </w:r>
-      <w:r>
-        <w:rPr>
-          <w:sz w:val="24"/>
-          <w:szCs w:val="24"/>
-          <w:lang w:val="bg-BG"/>
-        </w:rPr>
-        <w:t>8</w:t>
-      </w:r>
-      <w:r>
-        <w:rPr>
-          <w:sz w:val="24"/>
-          <w:szCs w:val="24"/>
-          <w:lang w:val="en-US"/>
-        </w:rPr>
-        <w:t xml:space="preserve"> </w:t>
-      </w:r>
-      <w:r>
-        <w:rPr>
-          <w:sz w:val="24"/>
-          <w:szCs w:val="24"/>
-          <w:lang w:val="bg-BG"/>
-        </w:rPr>
-        <w:t>–</w:t>
-      </w:r>
-      <w:r>
-        <w:rPr>
-          <w:sz w:val="24"/>
-          <w:szCs w:val="24"/>
-          <w:lang w:val="en-US"/>
-        </w:rPr>
-        <w:t xml:space="preserve"> 1</w:t>
+        <w:t>Ф 708-1</w:t>
       </w:r>
     </w:p>
     <w:p>
@@ -295,119 +218,7 @@
                 <w:sz w:val="24"/>
                 <w:lang w:val="bg-BG"/>
               </w:rPr>
-              <w:t>Сертификат за акредитация</w:t>
-            </w:r>
-            <w:r>
-              <w:rPr>
-                <w:b/>
-                <w:sz w:val="24"/>
-                <w:lang w:val="ru-RU"/>
-              </w:rPr>
-              <w:t>,</w:t>
-            </w:r>
-            <w:r>
-              <w:rPr>
-                <w:b/>
-                <w:sz w:val="24"/>
-                <w:lang w:val="bg-BG"/>
-              </w:rPr>
-              <w:t xml:space="preserve"> рег. № </w:t>
-            </w:r>
-            <w:r>
-              <w:rPr>
-                <w:b/>
-                <w:sz w:val="24"/>
-                <w:lang w:val="en-US"/>
-              </w:rPr>
-              <w:t>29</w:t>
-            </w:r>
-            <w:r>
-              <w:rPr>
-                <w:b/>
-                <w:sz w:val="24"/>
-                <w:lang w:val="bg-BG"/>
-              </w:rPr>
-              <w:t>1 ЛИ</w:t>
-            </w:r>
-            <w:r>
-              <w:rPr>
-                <w:b/>
-                <w:sz w:val="24"/>
-                <w:lang w:val="ru-RU"/>
-              </w:rPr>
-              <w:t xml:space="preserve"> </w:t>
-            </w:r>
-            <w:r>
-              <w:rPr>
-                <w:b/>
-                <w:sz w:val="24"/>
-                <w:lang w:val="bg-BG"/>
-              </w:rPr>
-              <w:t>/</w:t>
-            </w:r>
-            <w:r>
-              <w:rPr>
-                <w:b/>
-                <w:sz w:val="24"/>
-                <w:lang w:val="ru-RU"/>
-              </w:rPr>
-              <w:t xml:space="preserve"> </w:t>
-            </w:r>
-            <w:r>
-              <w:rPr>
-                <w:b/>
-                <w:sz w:val="24"/>
-                <w:lang w:val="ru-RU"/>
-              </w:rPr>
-              <w:t>3</w:t>
-            </w:r>
-            <w:r>
-              <w:rPr>
-                <w:b/>
-                <w:sz w:val="24"/>
-                <w:lang w:val="en-US"/>
-              </w:rPr>
-              <w:t>1</w:t>
-            </w:r>
-            <w:r>
-              <w:rPr>
-                <w:b/>
-                <w:sz w:val="24"/>
-                <w:lang w:val="bg-BG"/>
-              </w:rPr>
-              <w:t>.0</w:t>
-            </w:r>
-            <w:r>
-              <w:rPr>
-                <w:b/>
-                <w:sz w:val="24"/>
-                <w:lang w:val="ru-RU"/>
-              </w:rPr>
-              <w:t>7</w:t>
-            </w:r>
-            <w:r>
-              <w:rPr>
-                <w:b/>
-                <w:sz w:val="24"/>
-                <w:lang w:val="bg-BG"/>
-              </w:rPr>
-              <w:t>.201</w:t>
-            </w:r>
-            <w:r>
-              <w:rPr>
-                <w:b/>
-                <w:sz w:val="24"/>
-                <w:lang w:val="en-US"/>
-              </w:rPr>
-              <w:t>9</w:t>
-            </w:r>
-            <w:r>
-              <w:rPr>
-                <w:b/>
-                <w:sz w:val="24"/>
-                <w:lang w:val="bg-BG"/>
-              </w:rPr>
-              <w:t>г.</w:t>
+              <w:t>Сертификат за акредитация, рег. № 291 ЛИ/ 31.07.2019г.</w:t>
             </w:r>
           </w:p>
           <w:p>
@@ -423,49 +234,7 @@
                 <w:sz w:val="24"/>
                 <w:lang w:val="bg-BG"/>
               </w:rPr>
-              <w:t>валиден до 3</w:t>
-            </w:r>
-            <w:r>
-              <w:rPr>
-                <w:sz w:val="24"/>
-                <w:lang w:val="en-US"/>
-              </w:rPr>
-              <w:t>1</w:t>
-            </w:r>
-            <w:r>
-              <w:rPr>
-                <w:sz w:val="24"/>
-                <w:lang w:val="bg-BG"/>
-              </w:rPr>
-              <w:t>.0</w:t>
-            </w:r>
-            <w:r>
-              <w:rPr>
-                <w:sz w:val="24"/>
-                <w:lang w:val="ru-RU"/>
-              </w:rPr>
-              <w:t>7</w:t>
-            </w:r>
-            <w:r>
-              <w:rPr>
-                <w:sz w:val="24"/>
-                <w:lang w:val="bg-BG"/>
-              </w:rPr>
-              <w:t>.20</w:t>
-            </w:r>
-            <w:r>
-              <w:rPr>
-                <w:sz w:val="24"/>
-                <w:lang w:val="en-US"/>
-              </w:rPr>
-              <w:t>23</w:t>
-            </w:r>
-            <w:r>
-              <w:rPr>
-                <w:sz w:val="24"/>
-                <w:lang w:val="bg-BG"/>
-              </w:rPr>
-              <w:t>г.</w:t>
+              <w:t>валиден до 31.07.2023г.</w:t>
             </w:r>
           </w:p>
           <w:p>
@@ -481,14 +250,7 @@
                 <w:sz w:val="24"/>
                 <w:lang w:val="bg-BG"/>
               </w:rPr>
-              <w:t>издаден от ИА БСА съгласно изискванията на стандарт БДС EN ISO/IEC 17025:20</w:t>
-            </w:r>
-            <w:r>
-              <w:rPr>
-                <w:sz w:val="24"/>
-                <w:lang w:val="en-US"/>
-              </w:rPr>
-              <w:t>18</w:t>
+              <w:t>издаден от ИА БСА съгласно изискванията на стандарт БДС EN ISO/IEC 17025:2018</w:t>
             </w:r>
           </w:p>
         </w:tc>
@@ -538,16 +300,7 @@
           <w:sz w:val="24"/>
           <w:lang w:val="bg-BG"/>
         </w:rPr>
-        <w:t xml:space="preserve">ПРОТОКОЛ </w:t>
-      </w:r>
-      <w:r>
-        <w:rPr>
-          <w:b/>
-          <w:caps/>
-          <w:sz w:val="24"/>
-          <w:lang w:val="bg-BG"/>
-        </w:rPr>
-        <w:t>от изпитване</w:t>
+        <w:t>ПРОТОКОЛ ОТ ИЗПИТВАНЕ</w:t>
       </w:r>
     </w:p>
     <w:p>
@@ -1361,12 +1114,12 @@
         <w:tblLook w:val="01E0" w:firstRow="1" w:lastRow="1" w:firstColumn="1" w:lastColumn="1" w:noHBand="0" w:noVBand="0"/>
       </w:tblPr>
       <w:tblGrid>
-        <w:gridCol w:w="1129"/>
-        <w:gridCol w:w="1633"/>
-        <w:gridCol w:w="2415"/>
-        <w:gridCol w:w="2592"/>
-        <w:gridCol w:w="1422"/>
-        <w:gridCol w:w="1650"/>
+        <w:gridCol w:w="1136"/>
+        <w:gridCol w:w="1933"/>
+        <w:gridCol w:w="2266"/>
+        <w:gridCol w:w="2436"/>
+        <w:gridCol w:w="1421"/>
+        <w:gridCol w:w="1649"/>
       </w:tblGrid>
       <w:tr>
         <w:trPr>
@@ -1374,7 +1127,7 @@
         </w:trPr>
         <w:tc>
           <w:tcPr>
-            <w:tcW w:w="1069" w:type="dxa"/>
+            <w:tcW w:w="1076" w:type="dxa"/>
             <w:shd w:val="clear" w:color="auto" w:fill="auto"/>
             <w:tcMar>
               <w:left w:w="28" w:type="dxa"/>
@@ -1402,7 +1155,7 @@
         </w:tc>
         <w:tc>
           <w:tcPr>
-            <w:tcW w:w="1593" w:type="dxa"/>
+            <w:tcW w:w="1893" w:type="dxa"/>
             <w:shd w:val="clear" w:color="auto" w:fill="auto"/>
             <w:tcMar>
               <w:left w:w="28" w:type="dxa"/>
@@ -1415,7 +1168,7 @@
               <w:jc w:val="center"/>
               <w:rPr>
                 <w:b/>
-                <w:lang w:val="bg-BG"/>
+                <w:lang w:val="en-US"/>
               </w:rPr>
             </w:pPr>
             <w:r>
@@ -1423,13 +1176,29 @@
                 <w:b/>
                 <w:lang w:val="bg-BG"/>
               </w:rPr>
-              <w:t>Метод за изпитване</w:t>
-            </w:r>
-          </w:p>
-        </w:tc>
-        <w:tc>
-          <w:tcPr>
-            <w:tcW w:w="2375" w:type="dxa"/>
+              <w:t xml:space="preserve">Метод за </w:t>
+            </w:r>
+          </w:p>
+          <w:p>
+            <w:pPr>
+              <w:jc w:val="center"/>
+              <w:rPr>
+                <w:b/>
+                <w:lang w:val="bg-BG"/>
+              </w:rPr>
+            </w:pPr>
+            <w:r>
+              <w:rPr>
+                <w:b/>
+                <w:lang w:val="bg-BG"/>
+              </w:rPr>
+              <w:t>изпитване</w:t>
+            </w:r>
+          </w:p>
+        </w:tc>
+        <w:tc>
+          <w:tcPr>
+            <w:tcW w:w="2226" w:type="dxa"/>
             <w:shd w:val="clear" w:color="auto" w:fill="auto"/>
             <w:tcMar>
               <w:left w:w="28" w:type="dxa"/>
@@ -1457,7 +1226,7 @@
         </w:tc>
         <w:tc>
           <w:tcPr>
-            <w:tcW w:w="2552" w:type="dxa"/>
+            <w:tcW w:w="2396" w:type="dxa"/>
             <w:shd w:val="clear" w:color="auto" w:fill="auto"/>
             <w:tcMar>
               <w:left w:w="28" w:type="dxa"/>
@@ -1516,7 +1285,7 @@
         </w:tc>
         <w:tc>
           <w:tcPr>
-            <w:tcW w:w="1382" w:type="dxa"/>
+            <w:tcW w:w="1381" w:type="dxa"/>
             <w:shd w:val="clear" w:color="auto" w:fill="auto"/>
             <w:tcMar>
               <w:left w:w="28" w:type="dxa"/>
@@ -1544,7 +1313,7 @@
         </w:tc>
         <w:tc>
           <w:tcPr>
-            <w:tcW w:w="1590" w:type="dxa"/>
+            <w:tcW w:w="1589" w:type="dxa"/>
             <w:shd w:val="clear" w:color="auto" w:fill="auto"/>
             <w:tcMar>
               <w:left w:w="28" w:type="dxa"/>
@@ -1577,7 +1346,7 @@
         </w:trPr>
         <w:tc>
           <w:tcPr>
-            <w:tcW w:w="1069" w:type="dxa"/>
+            <w:tcW w:w="1076" w:type="dxa"/>
             <w:shd w:val="clear" w:color="auto" w:fill="auto"/>
             <w:tcMar>
               <w:left w:w="28" w:type="dxa"/>
@@ -1598,7 +1367,7 @@
         </w:tc>
         <w:tc>
           <w:tcPr>
-            <w:tcW w:w="1593" w:type="dxa"/>
+            <w:tcW w:w="1893" w:type="dxa"/>
             <w:shd w:val="clear" w:color="auto" w:fill="auto"/>
             <w:tcMar>
               <w:left w:w="28" w:type="dxa"/>
@@ -1618,8 +1387,8 @@
         </w:tc>
         <w:tc>
           <w:tcPr>
-            <w:tcW w:w="4967" w:type="dxa"/>
-            <w:gridSpan w:val="2"/>
+            <w:tcW w:w="6083" w:type="dxa"/>
+            <w:gridSpan w:val="3"/>
             <w:shd w:val="clear" w:color="auto" w:fill="auto"/>
             <w:tcMar>
               <w:left w:w="28" w:type="dxa"/>
@@ -1631,17 +1400,15 @@
             <w:pPr>
               <w:snapToGrid w:val="0"/>
               <w:rPr>
+                <w:sz w:val="24"/>
+                <w:szCs w:val="24"/>
+              </w:rPr>
+            </w:pPr>
+            <w:r>
+              <w:rPr>
                 <w:rFonts w:cs="Lucidasans"/>
                 <w:sz w:val="24"/>
                 <w:szCs w:val="24"/>
-                <w:lang w:val="bg-BG"/>
-              </w:rPr>
-            </w:pPr>
-            <w:r>
-              <w:rPr>
-                <w:rFonts w:cs="Lucidasans"/>
-                <w:sz w:val="24"/>
-                <w:szCs w:val="24"/>
               </w:rPr>
               <w:t>$$request_pokazarel$$</w:t>
             </w:r>
@@ -1649,32 +1416,7 @@
         </w:tc>
         <w:tc>
           <w:tcPr>
-            <w:tcW w:w="1382" w:type="dxa"/>
-            <w:tcBorders>
-              <w:left w:val="nil"/>
-              <w:right w:val="nil"/>
-            </w:tcBorders>
-            <w:shd w:val="clear" w:color="auto" w:fill="auto"/>
-            <w:tcMar>
-              <w:left w:w="28" w:type="dxa"/>
-              <w:right w:w="28" w:type="dxa"/>
-            </w:tcMar>
-            <w:vAlign w:val="center"/>
-          </w:tcPr>
-          <w:p>
-            <w:pPr>
-              <w:snapToGrid w:val="0"/>
-              <w:jc w:val="center"/>
-              <w:rPr>
-                <w:sz w:val="24"/>
-                <w:szCs w:val="24"/>
-              </w:rPr>
-            </w:pPr>
-          </w:p>
-        </w:tc>
-        <w:tc>
-          <w:tcPr>
-            <w:tcW w:w="1590" w:type="dxa"/>
+            <w:tcW w:w="1589" w:type="dxa"/>
             <w:tcBorders>
               <w:left w:val="nil"/>
             </w:tcBorders>
@@ -1703,7 +1445,7 @@
         </w:trPr>
         <w:tc>
           <w:tcPr>
-            <w:tcW w:w="1069" w:type="dxa"/>
+            <w:tcW w:w="1076" w:type="dxa"/>
             <w:shd w:val="clear" w:color="auto" w:fill="auto"/>
             <w:tcMar>
               <w:left w:w="28" w:type="dxa"/>
@@ -1732,7 +1474,7 @@
         </w:tc>
         <w:tc>
           <w:tcPr>
-            <w:tcW w:w="1593" w:type="dxa"/>
+            <w:tcW w:w="1893" w:type="dxa"/>
             <w:shd w:val="clear" w:color="auto" w:fill="auto"/>
             <w:tcMar>
               <w:left w:w="28" w:type="dxa"/>
@@ -1760,7 +1502,7 @@
         </w:tc>
         <w:tc>
           <w:tcPr>
-            <w:tcW w:w="2375" w:type="dxa"/>
+            <w:tcW w:w="2226" w:type="dxa"/>
             <w:shd w:val="clear" w:color="auto" w:fill="auto"/>
             <w:tcMar>
               <w:left w:w="28" w:type="dxa"/>
@@ -1815,7 +1557,7 @@
         </w:tc>
         <w:tc>
           <w:tcPr>
-            <w:tcW w:w="2552" w:type="dxa"/>
+            <w:tcW w:w="2396" w:type="dxa"/>
             <w:shd w:val="clear" w:color="auto" w:fill="auto"/>
             <w:tcMar>
               <w:left w:w="28" w:type="dxa"/>
@@ -1846,7 +1588,7 @@
         </w:tc>
         <w:tc>
           <w:tcPr>
-            <w:tcW w:w="1382" w:type="dxa"/>
+            <w:tcW w:w="1381" w:type="dxa"/>
             <w:shd w:val="clear" w:color="auto" w:fill="auto"/>
             <w:tcMar>
               <w:left w:w="28" w:type="dxa"/>
@@ -1875,7 +1617,7 @@
         </w:tc>
         <w:tc>
           <w:tcPr>
-            <w:tcW w:w="1590" w:type="dxa"/>
+            <w:tcW w:w="1589" w:type="dxa"/>
             <w:shd w:val="clear" w:color="auto" w:fill="auto"/>
             <w:tcMar>
               <w:left w:w="28" w:type="dxa"/>
@@ -2103,35 +1845,7 @@
                 <w:sz w:val="22"/>
                 <w:szCs w:val="22"/>
               </w:rPr>
-              <w:t xml:space="preserve">Резултатите от изпитването се отнасят само за </w:t>
-            </w:r>
-            <w:r>
-              <w:rPr>
-                <w:sz w:val="22"/>
-                <w:szCs w:val="22"/>
-              </w:rPr>
-              <w:t xml:space="preserve">подложените на </w:t>
-            </w:r>
-            <w:r>
-              <w:rPr>
-                <w:sz w:val="22"/>
-                <w:szCs w:val="22"/>
-              </w:rPr>
-              <w:t>изпитване проби</w:t>
-            </w:r>
-            <w:r>
-              <w:rPr>
-                <w:sz w:val="22"/>
-                <w:szCs w:val="22"/>
-              </w:rPr>
-              <w:t>, които са предоставени от външен източник</w:t>
-            </w:r>
-            <w:r>
-              <w:rPr>
-                <w:sz w:val="22"/>
-                <w:szCs w:val="22"/>
-              </w:rPr>
-              <w:t>.</w:t>
+              <w:t>Резултатите от изпитването се отнасят само за подложените на изпитване проби, които са предоставени от външен източник.</w:t>
             </w:r>
           </w:p>
           <w:p>
@@ -2150,183 +1864,7 @@
                 <w:sz w:val="22"/>
                 <w:szCs w:val="22"/>
               </w:rPr>
-              <w:t>П</w:t>
-            </w:r>
-            <w:r>
-              <w:rPr>
-                <w:sz w:val="22"/>
-                <w:szCs w:val="22"/>
-              </w:rPr>
-              <w:t xml:space="preserve">ротоколът от изпитване може да включва </w:t>
-            </w:r>
-            <w:r>
-              <w:rPr>
-                <w:sz w:val="22"/>
-                <w:szCs w:val="22"/>
-              </w:rPr>
-              <w:t xml:space="preserve">обявяване на съответствие и/или </w:t>
-            </w:r>
-            <w:r>
-              <w:rPr>
-                <w:sz w:val="22"/>
-                <w:szCs w:val="22"/>
-              </w:rPr>
-              <w:t xml:space="preserve">мнения и </w:t>
-            </w:r>
-            <w:r>
-              <w:rPr>
-                <w:sz w:val="22"/>
-                <w:szCs w:val="22"/>
-              </w:rPr>
-              <w:t>тълкувания. В тези случаи</w:t>
-            </w:r>
-            <w:r>
-              <w:rPr>
-                <w:sz w:val="22"/>
-                <w:szCs w:val="22"/>
-              </w:rPr>
-              <w:t xml:space="preserve"> с</w:t>
-            </w:r>
-            <w:r>
-              <w:rPr>
-                <w:sz w:val="22"/>
-                <w:szCs w:val="22"/>
-              </w:rPr>
-              <w:t>е</w:t>
-            </w:r>
-            <w:r>
-              <w:rPr>
-                <w:sz w:val="22"/>
-                <w:szCs w:val="22"/>
-              </w:rPr>
-              <w:t xml:space="preserve"> </w:t>
-            </w:r>
-            <w:r>
-              <w:rPr>
-                <w:sz w:val="22"/>
-                <w:szCs w:val="22"/>
-              </w:rPr>
-              <w:t xml:space="preserve">спазват </w:t>
-            </w:r>
-            <w:r>
-              <w:rPr>
-                <w:sz w:val="22"/>
-                <w:szCs w:val="22"/>
-              </w:rPr>
-              <w:t xml:space="preserve">изискванията на </w:t>
-            </w:r>
-            <w:proofErr w:type="spellStart"/>
-            <w:r>
-              <w:rPr>
-                <w:sz w:val="22"/>
-                <w:szCs w:val="22"/>
-              </w:rPr>
-              <w:t>т</w:t>
-            </w:r>
-            <w:r>
-              <w:rPr>
-                <w:sz w:val="22"/>
-                <w:szCs w:val="22"/>
-              </w:rPr>
-              <w:t>т</w:t>
-            </w:r>
-            <w:proofErr w:type="spellEnd"/>
-            <w:r>
-              <w:rPr>
-                <w:sz w:val="22"/>
-                <w:szCs w:val="22"/>
-              </w:rPr>
-              <w:t xml:space="preserve">. </w:t>
-            </w:r>
-            <w:r>
-              <w:rPr>
-                <w:sz w:val="22"/>
-                <w:szCs w:val="22"/>
-              </w:rPr>
-              <w:t>7</w:t>
-            </w:r>
-            <w:r>
-              <w:rPr>
-                <w:sz w:val="22"/>
-                <w:szCs w:val="22"/>
-              </w:rPr>
-              <w:t>.</w:t>
-            </w:r>
-            <w:r>
-              <w:rPr>
-                <w:sz w:val="22"/>
-                <w:szCs w:val="22"/>
-              </w:rPr>
-              <w:t>8</w:t>
-            </w:r>
-            <w:r>
-              <w:rPr>
-                <w:sz w:val="22"/>
-                <w:szCs w:val="22"/>
-              </w:rPr>
-              <w:t>.</w:t>
-            </w:r>
-            <w:r>
-              <w:rPr>
-                <w:sz w:val="22"/>
-                <w:szCs w:val="22"/>
-              </w:rPr>
-              <w:t>6 и 7.8.7</w:t>
-            </w:r>
-            <w:r>
-              <w:rPr>
-                <w:sz w:val="22"/>
-                <w:szCs w:val="22"/>
-              </w:rPr>
-              <w:t xml:space="preserve"> от БДС </w:t>
-            </w:r>
-            <w:r>
-              <w:rPr>
-                <w:sz w:val="22"/>
-                <w:szCs w:val="22"/>
-                <w:lang w:val="en-US"/>
-              </w:rPr>
-              <w:t>EN</w:t>
-            </w:r>
-            <w:r>
-              <w:rPr>
-                <w:sz w:val="22"/>
-                <w:szCs w:val="22"/>
-                <w:lang w:val="ru-RU"/>
-              </w:rPr>
-              <w:t xml:space="preserve"> </w:t>
-            </w:r>
-            <w:r>
-              <w:rPr>
-                <w:sz w:val="22"/>
-                <w:szCs w:val="22"/>
-                <w:lang w:val="en-US"/>
-              </w:rPr>
-              <w:t>ISO</w:t>
-            </w:r>
-            <w:r>
-              <w:rPr>
-                <w:sz w:val="22"/>
-                <w:szCs w:val="22"/>
-                <w:lang w:val="ru-RU"/>
-              </w:rPr>
-              <w:t>/</w:t>
-            </w:r>
-            <w:r>
-              <w:rPr>
-                <w:sz w:val="22"/>
-                <w:szCs w:val="22"/>
-                <w:lang w:val="en-US"/>
-              </w:rPr>
-              <w:t>IEC</w:t>
-            </w:r>
-            <w:r>
-              <w:rPr>
-                <w:sz w:val="22"/>
-                <w:szCs w:val="22"/>
-                <w:lang w:val="ru-RU"/>
-              </w:rPr>
-              <w:t xml:space="preserve"> 17025:2018.</w:t>
+              <w:t>Протоколът от изпитване може да включва обявяване на съответствие и/или мнения итълкувания. В тези случаи се спазват изискванията на тт. 7.8.6 и 7.8.7 от БДС EN ISO/ISC 17025:2018.</w:t>
             </w:r>
           </w:p>
           <w:p>
@@ -2344,35 +1882,7 @@
                 <w:sz w:val="22"/>
                 <w:szCs w:val="22"/>
               </w:rPr>
-              <w:t>Протоколът от изпитване</w:t>
-            </w:r>
-            <w:r>
-              <w:rPr>
-                <w:sz w:val="22"/>
-                <w:szCs w:val="22"/>
-              </w:rPr>
-              <w:t>, ако не е в неговата цялост,</w:t>
-            </w:r>
-            <w:r>
-              <w:rPr>
-                <w:sz w:val="22"/>
-                <w:szCs w:val="22"/>
-              </w:rPr>
-              <w:t xml:space="preserve"> не може да бъде възпроизвеждан, освен с разрешение</w:t>
-            </w:r>
-            <w:r>
-              <w:rPr>
-                <w:sz w:val="22"/>
-                <w:szCs w:val="22"/>
-              </w:rPr>
-              <w:t>то</w:t>
-            </w:r>
-            <w:r>
-              <w:rPr>
-                <w:sz w:val="22"/>
-                <w:szCs w:val="22"/>
-              </w:rPr>
-              <w:t xml:space="preserve"> на лабораторията.</w:t>
+              <w:t>Протоколът от изпитване, ако не е в неговата цялост, не може да бъде възпроизвеждан, освен с разрешението на лабораторията.</w:t>
             </w:r>
           </w:p>
           <w:p>
@@ -2462,7 +1972,6 @@
         <w:tc>
           <w:tcPr>
             <w:tcW w:w="5954" w:type="dxa"/>
-            <w:vMerge w:val="restart"/>
           </w:tcPr>
           <w:p>
             <w:pPr>
@@ -2479,15 +1988,7 @@
                 <w:szCs w:val="24"/>
                 <w:lang w:val="bg-BG"/>
               </w:rPr>
-              <w:t>Ръководител</w:t>
-            </w:r>
-            <w:r>
-              <w:rPr>
-                <w:sz w:val="24"/>
-                <w:szCs w:val="24"/>
-                <w:lang w:val="bg-BG"/>
-              </w:rPr>
-              <w:t xml:space="preserve"> ЛИ-РХ</w:t>
+              <w:t>Ръководител ЛИ-РХ</w:t>
             </w:r>
             <w:r>
               <w:rPr>
@@ -2529,51 +2030,8 @@
                 <w:szCs w:val="24"/>
                 <w:lang w:val="bg-BG"/>
               </w:rPr>
-              <w:t>(</w:t>
-            </w:r>
-            <w:r>
-              <w:rPr>
-                <w:sz w:val="24"/>
-                <w:szCs w:val="24"/>
-                <w:lang w:val="bg-BG"/>
-              </w:rPr>
-              <w:t xml:space="preserve"> фамилия, подпис)</w:t>
-            </w:r>
-          </w:p>
-        </w:tc>
-      </w:tr>
-      <w:tr>
-        <w:trPr>
-          <w:trHeight w:val="921"/>
-        </w:trPr>
-        <w:tc>
-          <w:tcPr>
-            <w:tcW w:w="4219" w:type="dxa"/>
-          </w:tcPr>
-          <w:p>
-            <w:pPr>
-              <w:spacing w:line="480" w:lineRule="auto"/>
-              <w:rPr>
-                <w:sz w:val="24"/>
-                <w:szCs w:val="24"/>
-                <w:lang w:val="bg-BG"/>
-              </w:rPr>
-            </w:pPr>
-          </w:p>
-        </w:tc>
-        <w:tc>
-          <w:tcPr>
-            <w:tcW w:w="5954" w:type="dxa"/>
-            <w:vMerge/>
-          </w:tcPr>
-          <w:p>
-            <w:pPr>
-              <w:spacing w:before="240" w:line="480" w:lineRule="auto"/>
-              <w:rPr>
-                <w:sz w:val="24"/>
-                <w:lang w:val="bg-BG"/>
-              </w:rPr>
-            </w:pPr>
+              <w:t>( фамилия, подпис )</w:t>
+            </w:r>
           </w:p>
         </w:tc>
       </w:tr>
@@ -2583,6 +2041,8 @@
         <w:suppressAutoHyphens w:val="0"/>
         <w:spacing w:after="200" w:line="276" w:lineRule="auto"/>
       </w:pPr>
+      <w:bookmarkStart w:id="0" w:name="_GoBack"/>
+      <w:bookmarkEnd w:id="0"/>
       <w:r>
         <w:t>#$%</w:t>
       </w:r>
@@ -2675,7 +2135,7 @@
         <w:sz w:val="24"/>
         <w:szCs w:val="24"/>
       </w:rPr>
-      <w:t>1</w:t>
+      <w:t>2</w:t>
     </w:r>
     <w:r>
       <w:rPr>

</xml_diff>